<commit_message>
- Complete api for authentication & categories.
</commit_message>
<xml_diff>
--- a/B-DOCUMENT/B-API_DOCUMENTATION/api_endpoints_authentication.docx
+++ b/B-DOCUMENT/B-API_DOCUMENTATION/api_endpoints_authentication.docx
@@ -825,7 +825,31 @@
                 <w:szCs w:val="19"/>
                 <w:lang w:val="vi-VN"/>
               </w:rPr>
-              <w:t xml:space="preserve">  "expire_in": "int"</w:t>
+              <w:t xml:space="preserve">  "expire_in": "int",</w:t>
+            </w:r>
+          </w:p>
+          <w:p>
+            <w:pPr>
+              <w:autoSpaceDE w:val="0"/>
+              <w:autoSpaceDN w:val="0"/>
+              <w:adjustRightInd w:val="0"/>
+              <w:rPr>
+                <w:rFonts w:ascii="Consolas" w:hAnsi="Consolas" w:cs="Consolas"/>
+                <w:color w:val="000000"/>
+                <w:sz w:val="19"/>
+                <w:szCs w:val="19"/>
+                <w:lang w:val="vi-VN"/>
+              </w:rPr>
+            </w:pPr>
+            <w:r>
+              <w:rPr>
+                <w:rFonts w:ascii="Consolas" w:hAnsi="Consolas" w:cs="Consolas"/>
+                <w:color w:val="000000"/>
+                <w:sz w:val="19"/>
+                <w:szCs w:val="19"/>
+                <w:lang w:val="vi-VN"/>
+              </w:rPr>
+              <w:t xml:space="preserve">  "expire_at": "double"</w:t>
             </w:r>
           </w:p>
           <w:p>
@@ -1892,6 +1916,30 @@
               <w:t>email which is used for logging into system.</w:t>
             </w:r>
           </w:p>
+          <w:p>
+            <w:pPr>
+              <w:pStyle w:val="ListParagraph"/>
+              <w:numPr>
+                <w:ilvl w:val="0"/>
+                <w:numId w:val="7"/>
+              </w:numPr>
+              <w:rPr>
+                <w:rFonts w:ascii="Times New Roman" w:hAnsi="Times New Roman" w:cs="Times New Roman"/>
+                <w:color w:val="000000" w:themeColor="text1"/>
+                <w:sz w:val="20"/>
+                <w:szCs w:val="20"/>
+              </w:rPr>
+            </w:pPr>
+            <w:r>
+              <w:rPr>
+                <w:rFonts w:ascii="Times New Roman" w:hAnsi="Times New Roman" w:cs="Times New Roman"/>
+                <w:color w:val="000000" w:themeColor="text1"/>
+                <w:sz w:val="20"/>
+                <w:szCs w:val="20"/>
+              </w:rPr>
+              <w:t>Required</w:t>
+            </w:r>
+          </w:p>
         </w:tc>
       </w:tr>
       <w:tr>
@@ -2007,6 +2055,30 @@
               <w:t>password of related email.</w:t>
             </w:r>
           </w:p>
+          <w:p>
+            <w:pPr>
+              <w:pStyle w:val="ListParagraph"/>
+              <w:numPr>
+                <w:ilvl w:val="0"/>
+                <w:numId w:val="7"/>
+              </w:numPr>
+              <w:rPr>
+                <w:rFonts w:ascii="Times New Roman" w:hAnsi="Times New Roman" w:cs="Times New Roman"/>
+                <w:color w:val="000000" w:themeColor="text1"/>
+                <w:sz w:val="20"/>
+                <w:szCs w:val="20"/>
+              </w:rPr>
+            </w:pPr>
+            <w:r>
+              <w:rPr>
+                <w:rFonts w:ascii="Times New Roman" w:hAnsi="Times New Roman" w:cs="Times New Roman"/>
+                <w:color w:val="000000" w:themeColor="text1"/>
+                <w:sz w:val="20"/>
+                <w:szCs w:val="20"/>
+              </w:rPr>
+              <w:t>Required</w:t>
+            </w:r>
+          </w:p>
         </w:tc>
       </w:tr>
       <w:tr>
@@ -2120,6 +2192,30 @@
                 <w:szCs w:val="20"/>
               </w:rPr>
               <w:t>name which will be displayed on each post.</w:t>
+            </w:r>
+          </w:p>
+          <w:p>
+            <w:pPr>
+              <w:pStyle w:val="ListParagraph"/>
+              <w:numPr>
+                <w:ilvl w:val="0"/>
+                <w:numId w:val="7"/>
+              </w:numPr>
+              <w:rPr>
+                <w:rFonts w:ascii="Times New Roman" w:hAnsi="Times New Roman" w:cs="Times New Roman"/>
+                <w:color w:val="000000" w:themeColor="text1"/>
+                <w:sz w:val="20"/>
+                <w:szCs w:val="20"/>
+              </w:rPr>
+            </w:pPr>
+            <w:r>
+              <w:rPr>
+                <w:rFonts w:ascii="Times New Roman" w:hAnsi="Times New Roman" w:cs="Times New Roman"/>
+                <w:color w:val="000000" w:themeColor="text1"/>
+                <w:sz w:val="20"/>
+                <w:szCs w:val="20"/>
+              </w:rPr>
+              <w:t>Required</w:t>
             </w:r>
           </w:p>
         </w:tc>
@@ -2739,7 +2835,6 @@
           <w:sz w:val="28"/>
           <w:szCs w:val="28"/>
         </w:rPr>
-        <w:lastRenderedPageBreak/>
         <w:t>Find password [REQUEST]</w:t>
       </w:r>
     </w:p>
@@ -2914,7 +3009,16 @@
                 <w:sz w:val="19"/>
                 <w:szCs w:val="19"/>
               </w:rPr>
-              <w:t>account/lost</w:t>
+              <w:t>account/</w:t>
+            </w:r>
+            <w:r>
+              <w:rPr>
+                <w:rFonts w:ascii="Consolas" w:hAnsi="Consolas" w:cs="Consolas"/>
+                <w:color w:val="A31515"/>
+                <w:sz w:val="19"/>
+                <w:szCs w:val="19"/>
+              </w:rPr>
+              <w:t>lost_password</w:t>
             </w:r>
           </w:p>
         </w:tc>
@@ -3792,7 +3896,6 @@
           <w:sz w:val="28"/>
           <w:szCs w:val="28"/>
         </w:rPr>
-        <w:lastRenderedPageBreak/>
         <w:t>Find password [SUBMIT]</w:t>
       </w:r>
     </w:p>
@@ -3969,6 +4072,15 @@
               </w:rPr>
               <w:t>account/lost</w:t>
             </w:r>
+            <w:r>
+              <w:rPr>
+                <w:rFonts w:ascii="Consolas" w:hAnsi="Consolas" w:cs="Consolas"/>
+                <w:color w:val="A31515"/>
+                <w:sz w:val="19"/>
+                <w:szCs w:val="19"/>
+              </w:rPr>
+              <w:t>_password</w:t>
+            </w:r>
           </w:p>
         </w:tc>
       </w:tr>
@@ -4372,8 +4484,10 @@
                 <w:sz w:val="20"/>
                 <w:szCs w:val="20"/>
               </w:rPr>
-              <w:t>newPassword</w:t>
-            </w:r>
+              <w:t>password</w:t>
+            </w:r>
+            <w:bookmarkStart w:id="0" w:name="_GoBack"/>
+            <w:bookmarkEnd w:id="0"/>
           </w:p>
         </w:tc>
         <w:tc>
@@ -5304,7 +5418,6 @@
           <w:sz w:val="28"/>
           <w:szCs w:val="28"/>
         </w:rPr>
-        <w:lastRenderedPageBreak/>
         <w:t>View personal profile</w:t>
       </w:r>
     </w:p>
@@ -6330,16 +6443,7 @@
                 <w:sz w:val="19"/>
                 <w:szCs w:val="19"/>
               </w:rPr>
-              <w:t>account/</w:t>
-            </w:r>
-            <w:r>
-              <w:rPr>
-                <w:rFonts w:ascii="Consolas" w:hAnsi="Consolas" w:cs="Consolas"/>
-                <w:color w:val="A31515"/>
-                <w:sz w:val="19"/>
-                <w:szCs w:val="19"/>
-              </w:rPr>
-              <w:t>activate/resend</w:t>
+              <w:t>account/activate/resend</w:t>
             </w:r>
           </w:p>
         </w:tc>
@@ -6784,16 +6888,7 @@
                 <w:sz w:val="20"/>
                 <w:szCs w:val="20"/>
               </w:rPr>
-              <w:t>Account is not found in system</w:t>
-            </w:r>
-            <w:r>
-              <w:rPr>
-                <w:rFonts w:ascii="Times New Roman" w:hAnsi="Times New Roman" w:cs="Times New Roman"/>
-                <w:color w:val="000000" w:themeColor="text1"/>
-                <w:sz w:val="20"/>
-                <w:szCs w:val="20"/>
-              </w:rPr>
-              <w:t>.</w:t>
+              <w:t>Account is not found in system.</w:t>
             </w:r>
           </w:p>
         </w:tc>
@@ -6923,8 +7018,6 @@
           <w:szCs w:val="28"/>
         </w:rPr>
       </w:pPr>
-      <w:bookmarkStart w:id="0" w:name="_GoBack"/>
-      <w:bookmarkEnd w:id="0"/>
     </w:p>
     <w:sectPr>
       <w:pgSz w:w="12240" w:h="15840"/>
@@ -7320,6 +7413,118 @@
     </w:lvl>
   </w:abstractNum>
   <w:abstractNum w:abstractNumId="3">
+    <w:nsid w:val="2D9A3754"/>
+    <w:multiLevelType w:val="hybridMultilevel"/>
+    <w:tmpl w:val="F3083962"/>
+    <w:lvl w:ilvl="0" w:tplc="89E6A936">
+      <w:numFmt w:val="bullet"/>
+      <w:lvlText w:val="-"/>
+      <w:lvlJc w:val="left"/>
+      <w:pPr>
+        <w:ind w:left="720" w:hanging="360"/>
+      </w:pPr>
+      <w:rPr>
+        <w:rFonts w:ascii="Times New Roman" w:eastAsiaTheme="minorEastAsia" w:hAnsi="Times New Roman" w:cs="Times New Roman" w:hint="default"/>
+      </w:rPr>
+    </w:lvl>
+    <w:lvl w:ilvl="1" w:tplc="04090003" w:tentative="1">
+      <w:start w:val="1"/>
+      <w:numFmt w:val="bullet"/>
+      <w:lvlText w:val="o"/>
+      <w:lvlJc w:val="left"/>
+      <w:pPr>
+        <w:ind w:left="1440" w:hanging="360"/>
+      </w:pPr>
+      <w:rPr>
+        <w:rFonts w:ascii="Courier New" w:hAnsi="Courier New" w:cs="Courier New" w:hint="default"/>
+      </w:rPr>
+    </w:lvl>
+    <w:lvl w:ilvl="2" w:tplc="04090005" w:tentative="1">
+      <w:start w:val="1"/>
+      <w:numFmt w:val="bullet"/>
+      <w:lvlText w:val=""/>
+      <w:lvlJc w:val="left"/>
+      <w:pPr>
+        <w:ind w:left="2160" w:hanging="360"/>
+      </w:pPr>
+      <w:rPr>
+        <w:rFonts w:ascii="Wingdings" w:hAnsi="Wingdings" w:hint="default"/>
+      </w:rPr>
+    </w:lvl>
+    <w:lvl w:ilvl="3" w:tplc="04090001" w:tentative="1">
+      <w:start w:val="1"/>
+      <w:numFmt w:val="bullet"/>
+      <w:lvlText w:val=""/>
+      <w:lvlJc w:val="left"/>
+      <w:pPr>
+        <w:ind w:left="2880" w:hanging="360"/>
+      </w:pPr>
+      <w:rPr>
+        <w:rFonts w:ascii="Symbol" w:hAnsi="Symbol" w:hint="default"/>
+      </w:rPr>
+    </w:lvl>
+    <w:lvl w:ilvl="4" w:tplc="04090003" w:tentative="1">
+      <w:start w:val="1"/>
+      <w:numFmt w:val="bullet"/>
+      <w:lvlText w:val="o"/>
+      <w:lvlJc w:val="left"/>
+      <w:pPr>
+        <w:ind w:left="3600" w:hanging="360"/>
+      </w:pPr>
+      <w:rPr>
+        <w:rFonts w:ascii="Courier New" w:hAnsi="Courier New" w:cs="Courier New" w:hint="default"/>
+      </w:rPr>
+    </w:lvl>
+    <w:lvl w:ilvl="5" w:tplc="04090005" w:tentative="1">
+      <w:start w:val="1"/>
+      <w:numFmt w:val="bullet"/>
+      <w:lvlText w:val=""/>
+      <w:lvlJc w:val="left"/>
+      <w:pPr>
+        <w:ind w:left="4320" w:hanging="360"/>
+      </w:pPr>
+      <w:rPr>
+        <w:rFonts w:ascii="Wingdings" w:hAnsi="Wingdings" w:hint="default"/>
+      </w:rPr>
+    </w:lvl>
+    <w:lvl w:ilvl="6" w:tplc="04090001" w:tentative="1">
+      <w:start w:val="1"/>
+      <w:numFmt w:val="bullet"/>
+      <w:lvlText w:val=""/>
+      <w:lvlJc w:val="left"/>
+      <w:pPr>
+        <w:ind w:left="5040" w:hanging="360"/>
+      </w:pPr>
+      <w:rPr>
+        <w:rFonts w:ascii="Symbol" w:hAnsi="Symbol" w:hint="default"/>
+      </w:rPr>
+    </w:lvl>
+    <w:lvl w:ilvl="7" w:tplc="04090003" w:tentative="1">
+      <w:start w:val="1"/>
+      <w:numFmt w:val="bullet"/>
+      <w:lvlText w:val="o"/>
+      <w:lvlJc w:val="left"/>
+      <w:pPr>
+        <w:ind w:left="5760" w:hanging="360"/>
+      </w:pPr>
+      <w:rPr>
+        <w:rFonts w:ascii="Courier New" w:hAnsi="Courier New" w:cs="Courier New" w:hint="default"/>
+      </w:rPr>
+    </w:lvl>
+    <w:lvl w:ilvl="8" w:tplc="04090005" w:tentative="1">
+      <w:start w:val="1"/>
+      <w:numFmt w:val="bullet"/>
+      <w:lvlText w:val=""/>
+      <w:lvlJc w:val="left"/>
+      <w:pPr>
+        <w:ind w:left="6480" w:hanging="360"/>
+      </w:pPr>
+      <w:rPr>
+        <w:rFonts w:ascii="Wingdings" w:hAnsi="Wingdings" w:hint="default"/>
+      </w:rPr>
+    </w:lvl>
+  </w:abstractNum>
+  <w:abstractNum w:abstractNumId="4">
     <w:nsid w:val="33AC06D8"/>
     <w:multiLevelType w:val="hybridMultilevel"/>
     <w:tmpl w:val="928817EE"/>
@@ -7408,7 +7613,7 @@
       </w:pPr>
     </w:lvl>
   </w:abstractNum>
-  <w:abstractNum w:abstractNumId="4">
+  <w:abstractNum w:abstractNumId="5">
     <w:nsid w:val="58475F62"/>
     <w:multiLevelType w:val="hybridMultilevel"/>
     <w:tmpl w:val="D646CA46"/>
@@ -7494,7 +7699,7 @@
       </w:pPr>
     </w:lvl>
   </w:abstractNum>
-  <w:abstractNum w:abstractNumId="5">
+  <w:abstractNum w:abstractNumId="6">
     <w:nsid w:val="611F2FFA"/>
     <w:multiLevelType w:val="hybridMultilevel"/>
     <w:tmpl w:val="BB9CE976"/>
@@ -7611,22 +7816,25 @@
     </w:lvl>
   </w:abstractNum>
   <w:num w:numId="1">
-    <w:abstractNumId w:val="3"/>
+    <w:abstractNumId w:val="4"/>
   </w:num>
   <w:num w:numId="2">
     <w:abstractNumId w:val="0"/>
   </w:num>
   <w:num w:numId="3">
-    <w:abstractNumId w:val="5"/>
+    <w:abstractNumId w:val="6"/>
   </w:num>
   <w:num w:numId="4">
     <w:abstractNumId w:val="2"/>
   </w:num>
   <w:num w:numId="5">
-    <w:abstractNumId w:val="4"/>
+    <w:abstractNumId w:val="5"/>
   </w:num>
   <w:num w:numId="6">
     <w:abstractNumId w:val="1"/>
+  </w:num>
+  <w:num w:numId="7">
+    <w:abstractNumId w:val="3"/>
   </w:num>
   <w:numIdMacAtCleanup w:val="4"/>
 </w:numbering>

</xml_diff>

<commit_message>
Update API Reset Password
</commit_message>
<xml_diff>
--- a/B-DOCUMENT/B-API_DOCUMENTATION/api_endpoints_authentication.docx
+++ b/B-DOCUMENT/B-API_DOCUMENTATION/api_endpoints_authentication.docx
@@ -1,6 +1,6 @@
 
 <file path=word/document.xml><?xml version="1.0" encoding="utf-8"?>
-<w:document xmlns:wpc="http://schemas.microsoft.com/office/word/2010/wordprocessingCanvas" xmlns:mc="http://schemas.openxmlformats.org/markup-compatibility/2006" xmlns:o="urn:schemas-microsoft-com:office:office" xmlns:r="http://schemas.openxmlformats.org/officeDocument/2006/relationships" xmlns:m="http://schemas.openxmlformats.org/officeDocument/2006/math" xmlns:v="urn:schemas-microsoft-com:vml" xmlns:wp14="http://schemas.microsoft.com/office/word/2010/wordprocessingDrawing" xmlns:wp="http://schemas.openxmlformats.org/drawingml/2006/wordprocessingDrawing" xmlns:w10="urn:schemas-microsoft-com:office:word" xmlns:w="http://schemas.openxmlformats.org/wordprocessingml/2006/main" xmlns:w14="http://schemas.microsoft.com/office/word/2010/wordml" xmlns:w15="http://schemas.microsoft.com/office/word/2012/wordml" xmlns:wpg="http://schemas.microsoft.com/office/word/2010/wordprocessingGroup" xmlns:wpi="http://schemas.microsoft.com/office/word/2010/wordprocessingInk" xmlns:wne="http://schemas.microsoft.com/office/word/2006/wordml" xmlns:wps="http://schemas.microsoft.com/office/word/2010/wordprocessingShape" mc:Ignorable="w14 w15 wp14">
+<w:document xmlns:ve="http://schemas.openxmlformats.org/markup-compatibility/2006" xmlns:o="urn:schemas-microsoft-com:office:office" xmlns:r="http://schemas.openxmlformats.org/officeDocument/2006/relationships" xmlns:m="http://schemas.openxmlformats.org/officeDocument/2006/math" xmlns:v="urn:schemas-microsoft-com:vml" xmlns:wp="http://schemas.openxmlformats.org/drawingml/2006/wordprocessingDrawing" xmlns:w10="urn:schemas-microsoft-com:office:word" xmlns:w="http://schemas.openxmlformats.org/wordprocessingml/2006/main" xmlns:wne="http://schemas.microsoft.com/office/word/2006/wordml">
   <w:body>
     <w:p>
       <w:pPr>
@@ -115,7 +115,7 @@
           <w:insideH w:val="single" w:sz="4" w:space="0" w:color="auto"/>
           <w:insideV w:val="single" w:sz="4" w:space="0" w:color="auto"/>
         </w:tblBorders>
-        <w:tblLook w:val="04A0" w:firstRow="1" w:lastRow="0" w:firstColumn="1" w:lastColumn="0" w:noHBand="0" w:noVBand="1"/>
+        <w:tblLook w:val="04A0"/>
       </w:tblPr>
       <w:tblGrid>
         <w:gridCol w:w="1596"/>
@@ -646,7 +646,7 @@
           <w:insideH w:val="single" w:sz="4" w:space="0" w:color="auto"/>
           <w:insideV w:val="single" w:sz="4" w:space="0" w:color="auto"/>
         </w:tblBorders>
-        <w:tblLook w:val="04A0" w:firstRow="1" w:lastRow="0" w:firstColumn="1" w:lastColumn="0" w:noHBand="0" w:noVBand="1"/>
+        <w:tblLook w:val="04A0"/>
       </w:tblPr>
       <w:tblGrid>
         <w:gridCol w:w="1560"/>
@@ -1224,7 +1224,16 @@
                 <w:sz w:val="20"/>
                 <w:szCs w:val="20"/>
               </w:rPr>
-              <w:t>Record is not found.</w:t>
+              <w:t>Acount</w:t>
+            </w:r>
+            <w:r>
+              <w:rPr>
+                <w:rFonts w:ascii="Times New Roman" w:hAnsi="Times New Roman" w:cs="Times New Roman"/>
+                <w:color w:val="000000" w:themeColor="text1"/>
+                <w:sz w:val="20"/>
+                <w:szCs w:val="20"/>
+              </w:rPr>
+              <w:t xml:space="preserve"> is not found.</w:t>
             </w:r>
           </w:p>
         </w:tc>
@@ -1549,7 +1558,7 @@
           <w:insideH w:val="single" w:sz="4" w:space="0" w:color="auto"/>
           <w:insideV w:val="single" w:sz="4" w:space="0" w:color="auto"/>
         </w:tblBorders>
-        <w:tblLook w:val="04A0" w:firstRow="1" w:lastRow="0" w:firstColumn="1" w:lastColumn="0" w:noHBand="0" w:noVBand="1"/>
+        <w:tblLook w:val="04A0"/>
       </w:tblPr>
       <w:tblGrid>
         <w:gridCol w:w="1596"/>
@@ -2267,7 +2276,7 @@
           <w:insideH w:val="single" w:sz="4" w:space="0" w:color="auto"/>
           <w:insideV w:val="single" w:sz="4" w:space="0" w:color="auto"/>
         </w:tblBorders>
-        <w:tblLook w:val="04A0" w:firstRow="1" w:lastRow="0" w:firstColumn="1" w:lastColumn="0" w:noHBand="0" w:noVBand="1"/>
+        <w:tblLook w:val="04A0"/>
       </w:tblPr>
       <w:tblGrid>
         <w:gridCol w:w="1560"/>
@@ -2874,7 +2883,7 @@
           <w:insideH w:val="single" w:sz="4" w:space="0" w:color="auto"/>
           <w:insideV w:val="single" w:sz="4" w:space="0" w:color="auto"/>
         </w:tblBorders>
-        <w:tblLook w:val="04A0" w:firstRow="1" w:lastRow="0" w:firstColumn="1" w:lastColumn="0" w:noHBand="0" w:noVBand="1"/>
+        <w:tblLook w:val="04A0"/>
       </w:tblPr>
       <w:tblGrid>
         <w:gridCol w:w="1596"/>
@@ -3299,7 +3308,7 @@
           <w:insideH w:val="single" w:sz="4" w:space="0" w:color="auto"/>
           <w:insideV w:val="single" w:sz="4" w:space="0" w:color="auto"/>
         </w:tblBorders>
-        <w:tblLook w:val="04A0" w:firstRow="1" w:lastRow="0" w:firstColumn="1" w:lastColumn="0" w:noHBand="0" w:noVBand="1"/>
+        <w:tblLook w:val="04A0"/>
       </w:tblPr>
       <w:tblGrid>
         <w:gridCol w:w="1560"/>
@@ -3527,7 +3536,16 @@
                 <w:szCs w:val="19"/>
                 <w:lang w:val="vi-VN"/>
               </w:rPr>
-              <w:t xml:space="preserve">  "message": "RECORD</w:t>
+              <w:t xml:space="preserve">  "message": "</w:t>
+            </w:r>
+            <w:r>
+              <w:rPr>
+                <w:rFonts w:ascii="Consolas" w:hAnsi="Consolas" w:cs="Consolas"/>
+                <w:color w:val="000000"/>
+                <w:sz w:val="19"/>
+                <w:szCs w:val="19"/>
+              </w:rPr>
+              <w:t>ACCOUNT</w:t>
             </w:r>
             <w:r>
               <w:rPr>
@@ -3935,7 +3953,7 @@
           <w:insideH w:val="single" w:sz="4" w:space="0" w:color="auto"/>
           <w:insideV w:val="single" w:sz="4" w:space="0" w:color="auto"/>
         </w:tblBorders>
-        <w:tblLook w:val="04A0" w:firstRow="1" w:lastRow="0" w:firstColumn="1" w:lastColumn="0" w:noHBand="0" w:noVBand="1"/>
+        <w:tblLook w:val="04A0"/>
       </w:tblPr>
       <w:tblGrid>
         <w:gridCol w:w="1596"/>
@@ -4484,10 +4502,144 @@
                 <w:sz w:val="20"/>
                 <w:szCs w:val="20"/>
               </w:rPr>
+              <w:t>old</w:t>
+            </w:r>
+            <w:r>
+              <w:rPr>
+                <w:rFonts w:ascii="Times New Roman" w:hAnsi="Times New Roman" w:cs="Times New Roman"/>
+                <w:b/>
+                <w:color w:val="000000" w:themeColor="text1"/>
+                <w:sz w:val="20"/>
+                <w:szCs w:val="20"/>
+              </w:rPr>
               <w:t>password</w:t>
             </w:r>
             <w:bookmarkStart w:id="0" w:name="_GoBack"/>
             <w:bookmarkEnd w:id="0"/>
+          </w:p>
+        </w:tc>
+        <w:tc>
+          <w:tcPr>
+            <w:tcW w:w="1113" w:type="dxa"/>
+            <w:shd w:val="clear" w:color="auto" w:fill="auto"/>
+            <w:vAlign w:val="center"/>
+          </w:tcPr>
+          <w:p>
+            <w:pPr>
+              <w:pStyle w:val="ListParagraph"/>
+              <w:ind w:left="0"/>
+              <w:jc w:val="center"/>
+              <w:rPr>
+                <w:rFonts w:ascii="Times New Roman" w:hAnsi="Times New Roman" w:cs="Times New Roman"/>
+                <w:color w:val="000000" w:themeColor="text1"/>
+                <w:sz w:val="20"/>
+                <w:szCs w:val="20"/>
+              </w:rPr>
+            </w:pPr>
+            <w:r>
+              <w:rPr>
+                <w:rFonts w:ascii="Times New Roman" w:hAnsi="Times New Roman" w:cs="Times New Roman"/>
+                <w:color w:val="000000" w:themeColor="text1"/>
+                <w:sz w:val="20"/>
+                <w:szCs w:val="20"/>
+              </w:rPr>
+              <w:t>string</w:t>
+            </w:r>
+          </w:p>
+        </w:tc>
+        <w:tc>
+          <w:tcPr>
+            <w:tcW w:w="6790" w:type="dxa"/>
+            <w:shd w:val="clear" w:color="auto" w:fill="auto"/>
+          </w:tcPr>
+          <w:p>
+            <w:pPr>
+              <w:rPr>
+                <w:rFonts w:ascii="Times New Roman" w:hAnsi="Times New Roman" w:cs="Times New Roman"/>
+                <w:color w:val="000000" w:themeColor="text1"/>
+                <w:sz w:val="20"/>
+                <w:szCs w:val="20"/>
+              </w:rPr>
+            </w:pPr>
+            <w:r>
+              <w:rPr>
+                <w:rFonts w:ascii="Times New Roman" w:hAnsi="Times New Roman" w:cs="Times New Roman"/>
+                <w:color w:val="000000" w:themeColor="text1"/>
+                <w:sz w:val="20"/>
+                <w:szCs w:val="20"/>
+              </w:rPr>
+              <w:t>old</w:t>
+            </w:r>
+            <w:r>
+              <w:rPr>
+                <w:rFonts w:ascii="Times New Roman" w:hAnsi="Times New Roman" w:cs="Times New Roman"/>
+                <w:color w:val="000000" w:themeColor="text1"/>
+                <w:sz w:val="20"/>
+                <w:szCs w:val="20"/>
+              </w:rPr>
+              <w:t xml:space="preserve"> password of account.</w:t>
+            </w:r>
+          </w:p>
+        </w:tc>
+      </w:tr>
+      <w:tr>
+        <w:tc>
+          <w:tcPr>
+            <w:tcW w:w="1596" w:type="dxa"/>
+            <w:shd w:val="clear" w:color="auto" w:fill="auto"/>
+            <w:vAlign w:val="center"/>
+          </w:tcPr>
+          <w:p>
+            <w:pPr>
+              <w:pStyle w:val="ListParagraph"/>
+              <w:ind w:left="0"/>
+              <w:jc w:val="center"/>
+              <w:rPr>
+                <w:rFonts w:ascii="Times New Roman" w:hAnsi="Times New Roman" w:cs="Times New Roman"/>
+                <w:color w:val="000000" w:themeColor="text1"/>
+                <w:sz w:val="20"/>
+                <w:szCs w:val="20"/>
+              </w:rPr>
+            </w:pPr>
+            <w:r>
+              <w:rPr>
+                <w:rFonts w:ascii="Times New Roman" w:hAnsi="Times New Roman" w:cs="Times New Roman"/>
+                <w:color w:val="000000" w:themeColor="text1"/>
+                <w:sz w:val="20"/>
+                <w:szCs w:val="20"/>
+              </w:rPr>
+              <w:t>BODY</w:t>
+            </w:r>
+          </w:p>
+        </w:tc>
+        <w:tc>
+          <w:tcPr>
+            <w:tcW w:w="1416" w:type="dxa"/>
+            <w:shd w:val="clear" w:color="auto" w:fill="auto"/>
+            <w:vAlign w:val="center"/>
+          </w:tcPr>
+          <w:p>
+            <w:pPr>
+              <w:pStyle w:val="ListParagraph"/>
+              <w:ind w:left="0"/>
+              <w:rPr>
+                <w:rFonts w:ascii="Times New Roman" w:hAnsi="Times New Roman" w:cs="Times New Roman"/>
+                <w:b/>
+                <w:color w:val="000000" w:themeColor="text1"/>
+                <w:sz w:val="20"/>
+                <w:szCs w:val="20"/>
+              </w:rPr>
+            </w:pPr>
+            <w:r>
+              <w:rPr>
+                <w:rFonts w:ascii="Times New Roman" w:hAnsi="Times New Roman" w:cs="Times New Roman"/>
+                <w:b/>
+                <w:color w:val="000000" w:themeColor="text1"/>
+                <w:sz w:val="20"/>
+                <w:szCs w:val="20"/>
+              </w:rPr>
+              <w:t>newpassword</w:t>
+            </w:r>
           </w:p>
         </w:tc>
         <w:tc>
@@ -4592,7 +4744,7 @@
           <w:insideH w:val="single" w:sz="4" w:space="0" w:color="auto"/>
           <w:insideV w:val="single" w:sz="4" w:space="0" w:color="auto"/>
         </w:tblBorders>
-        <w:tblLook w:val="04A0" w:firstRow="1" w:lastRow="0" w:firstColumn="1" w:lastColumn="0" w:noHBand="0" w:noVBand="1"/>
+        <w:tblLook w:val="04A0"/>
       </w:tblPr>
       <w:tblGrid>
         <w:gridCol w:w="1560"/>
@@ -4735,7 +4887,7 @@
                 <w:sz w:val="20"/>
                 <w:szCs w:val="20"/>
               </w:rPr>
-              <w:t>404</w:t>
+              <w:t>410</w:t>
             </w:r>
           </w:p>
           <w:p>
@@ -4960,7 +5112,16 @@
                 <w:szCs w:val="19"/>
                 <w:lang w:val="vi-VN"/>
               </w:rPr>
-              <w:t xml:space="preserve">  "message": "RECORD</w:t>
+              <w:t xml:space="preserve">  "message": "</w:t>
+            </w:r>
+            <w:r>
+              <w:rPr>
+                <w:rFonts w:ascii="Consolas" w:hAnsi="Consolas" w:cs="Consolas"/>
+                <w:color w:val="000000"/>
+                <w:sz w:val="19"/>
+                <w:szCs w:val="19"/>
+              </w:rPr>
+              <w:t>ACCOUNT</w:t>
             </w:r>
             <w:r>
               <w:rPr>
@@ -5139,6 +5300,310 @@
                 <w:color w:val="000000" w:themeColor="text1"/>
                 <w:sz w:val="20"/>
                 <w:szCs w:val="20"/>
+              </w:rPr>
+            </w:pPr>
+            <w:r>
+              <w:rPr>
+                <w:rFonts w:ascii="Consolas" w:hAnsi="Consolas" w:cs="Consolas"/>
+                <w:color w:val="000000"/>
+                <w:sz w:val="19"/>
+                <w:szCs w:val="19"/>
+                <w:lang w:val="vi-VN"/>
+              </w:rPr>
+              <w:t>}</w:t>
+            </w:r>
+          </w:p>
+        </w:tc>
+      </w:tr>
+      <w:tr>
+        <w:tc>
+          <w:tcPr>
+            <w:tcW w:w="1560" w:type="dxa"/>
+            <w:shd w:val="clear" w:color="auto" w:fill="auto"/>
+            <w:vAlign w:val="center"/>
+          </w:tcPr>
+          <w:p>
+            <w:pPr>
+              <w:pStyle w:val="ListParagraph"/>
+              <w:ind w:left="0"/>
+              <w:jc w:val="center"/>
+              <w:rPr>
+                <w:rFonts w:ascii="Times New Roman" w:hAnsi="Times New Roman" w:cs="Times New Roman"/>
+                <w:b/>
+                <w:color w:val="FF0000"/>
+                <w:sz w:val="20"/>
+                <w:szCs w:val="20"/>
+              </w:rPr>
+            </w:pPr>
+            <w:r>
+              <w:rPr>
+                <w:rFonts w:ascii="Times New Roman" w:hAnsi="Times New Roman" w:cs="Times New Roman"/>
+                <w:b/>
+                <w:color w:val="FF0000"/>
+                <w:sz w:val="20"/>
+                <w:szCs w:val="20"/>
+              </w:rPr>
+              <w:t>406</w:t>
+            </w:r>
+          </w:p>
+          <w:p>
+            <w:pPr>
+              <w:pStyle w:val="ListParagraph"/>
+              <w:ind w:left="0"/>
+              <w:jc w:val="center"/>
+              <w:rPr>
+                <w:rFonts w:ascii="Times New Roman" w:hAnsi="Times New Roman" w:cs="Times New Roman"/>
+                <w:b/>
+                <w:color w:val="FF0000"/>
+                <w:sz w:val="20"/>
+                <w:szCs w:val="20"/>
+              </w:rPr>
+            </w:pPr>
+            <w:r>
+              <w:rPr>
+                <w:rFonts w:ascii="Times New Roman" w:hAnsi="Times New Roman" w:cs="Times New Roman"/>
+                <w:color w:val="000000" w:themeColor="text1"/>
+                <w:sz w:val="20"/>
+                <w:szCs w:val="20"/>
+              </w:rPr>
+              <w:t>New password</w:t>
+            </w:r>
+            <w:r>
+              <w:rPr>
+                <w:rFonts w:ascii="Times New Roman" w:hAnsi="Times New Roman" w:cs="Times New Roman"/>
+                <w:color w:val="000000" w:themeColor="text1"/>
+                <w:sz w:val="20"/>
+                <w:szCs w:val="20"/>
+              </w:rPr>
+              <w:t xml:space="preserve"> is invalid.</w:t>
+            </w:r>
+          </w:p>
+        </w:tc>
+        <w:tc>
+          <w:tcPr>
+            <w:tcW w:w="9355" w:type="dxa"/>
+            <w:shd w:val="clear" w:color="auto" w:fill="auto"/>
+            <w:vAlign w:val="center"/>
+          </w:tcPr>
+          <w:p>
+            <w:pPr>
+              <w:autoSpaceDE w:val="0"/>
+              <w:autoSpaceDN w:val="0"/>
+              <w:adjustRightInd w:val="0"/>
+              <w:rPr>
+                <w:rFonts w:ascii="Consolas" w:hAnsi="Consolas" w:cs="Consolas"/>
+                <w:color w:val="000000"/>
+                <w:sz w:val="19"/>
+                <w:szCs w:val="19"/>
+                <w:lang w:val="vi-VN"/>
+              </w:rPr>
+            </w:pPr>
+            <w:r>
+              <w:rPr>
+                <w:rFonts w:ascii="Consolas" w:hAnsi="Consolas" w:cs="Consolas"/>
+                <w:color w:val="000000"/>
+                <w:sz w:val="19"/>
+                <w:szCs w:val="19"/>
+                <w:lang w:val="vi-VN"/>
+              </w:rPr>
+              <w:t>{</w:t>
+            </w:r>
+          </w:p>
+          <w:p>
+            <w:pPr>
+              <w:autoSpaceDE w:val="0"/>
+              <w:autoSpaceDN w:val="0"/>
+              <w:adjustRightInd w:val="0"/>
+              <w:rPr>
+                <w:rFonts w:ascii="Consolas" w:hAnsi="Consolas" w:cs="Consolas"/>
+                <w:color w:val="000000"/>
+                <w:sz w:val="19"/>
+                <w:szCs w:val="19"/>
+                <w:lang w:val="vi-VN"/>
+              </w:rPr>
+            </w:pPr>
+            <w:r>
+              <w:rPr>
+                <w:rFonts w:ascii="Consolas" w:hAnsi="Consolas" w:cs="Consolas"/>
+                <w:color w:val="000000"/>
+                <w:sz w:val="19"/>
+                <w:szCs w:val="19"/>
+                <w:lang w:val="vi-VN"/>
+              </w:rPr>
+              <w:t xml:space="preserve">  "message": "</w:t>
+            </w:r>
+            <w:r>
+              <w:rPr>
+                <w:rFonts w:ascii="Consolas" w:hAnsi="Consolas" w:cs="Consolas"/>
+                <w:color w:val="000000"/>
+                <w:sz w:val="19"/>
+                <w:szCs w:val="19"/>
+              </w:rPr>
+              <w:t>PASSWORD_INVALID</w:t>
+            </w:r>
+            <w:r>
+              <w:rPr>
+                <w:rFonts w:ascii="Consolas" w:hAnsi="Consolas" w:cs="Consolas"/>
+                <w:color w:val="000000"/>
+                <w:sz w:val="19"/>
+                <w:szCs w:val="19"/>
+                <w:lang w:val="vi-VN"/>
+              </w:rPr>
+              <w:t>"</w:t>
+            </w:r>
+          </w:p>
+          <w:p>
+            <w:pPr>
+              <w:autoSpaceDE w:val="0"/>
+              <w:autoSpaceDN w:val="0"/>
+              <w:adjustRightInd w:val="0"/>
+              <w:rPr>
+                <w:rFonts w:ascii="Consolas" w:hAnsi="Consolas" w:cs="Consolas"/>
+                <w:color w:val="000000"/>
+                <w:sz w:val="19"/>
+                <w:szCs w:val="19"/>
+                <w:lang w:val="vi-VN"/>
+              </w:rPr>
+            </w:pPr>
+            <w:r>
+              <w:rPr>
+                <w:rFonts w:ascii="Consolas" w:hAnsi="Consolas" w:cs="Consolas"/>
+                <w:color w:val="000000"/>
+                <w:sz w:val="19"/>
+                <w:szCs w:val="19"/>
+                <w:lang w:val="vi-VN"/>
+              </w:rPr>
+              <w:t>}</w:t>
+            </w:r>
+          </w:p>
+        </w:tc>
+      </w:tr>
+      <w:tr>
+        <w:tc>
+          <w:tcPr>
+            <w:tcW w:w="1560" w:type="dxa"/>
+            <w:shd w:val="clear" w:color="auto" w:fill="auto"/>
+            <w:vAlign w:val="center"/>
+          </w:tcPr>
+          <w:p>
+            <w:pPr>
+              <w:pStyle w:val="ListParagraph"/>
+              <w:ind w:left="0"/>
+              <w:jc w:val="center"/>
+              <w:rPr>
+                <w:rFonts w:ascii="Times New Roman" w:hAnsi="Times New Roman" w:cs="Times New Roman"/>
+                <w:b/>
+                <w:color w:val="FF0000"/>
+                <w:sz w:val="20"/>
+                <w:szCs w:val="20"/>
+              </w:rPr>
+            </w:pPr>
+            <w:r>
+              <w:rPr>
+                <w:rFonts w:ascii="Times New Roman" w:hAnsi="Times New Roman" w:cs="Times New Roman"/>
+                <w:b/>
+                <w:color w:val="FF0000"/>
+                <w:sz w:val="20"/>
+                <w:szCs w:val="20"/>
+              </w:rPr>
+              <w:t>406</w:t>
+            </w:r>
+          </w:p>
+          <w:p>
+            <w:pPr>
+              <w:pStyle w:val="ListParagraph"/>
+              <w:ind w:left="0"/>
+              <w:jc w:val="center"/>
+              <w:rPr>
+                <w:rFonts w:ascii="Times New Roman" w:hAnsi="Times New Roman" w:cs="Times New Roman"/>
+                <w:b/>
+                <w:color w:val="FF0000"/>
+                <w:sz w:val="20"/>
+                <w:szCs w:val="20"/>
+              </w:rPr>
+            </w:pPr>
+            <w:r>
+              <w:rPr>
+                <w:rFonts w:ascii="Times New Roman" w:hAnsi="Times New Roman" w:cs="Times New Roman"/>
+                <w:color w:val="000000" w:themeColor="text1"/>
+                <w:sz w:val="20"/>
+                <w:szCs w:val="20"/>
+              </w:rPr>
+              <w:t>Old password is not match.</w:t>
+            </w:r>
+          </w:p>
+        </w:tc>
+        <w:tc>
+          <w:tcPr>
+            <w:tcW w:w="9355" w:type="dxa"/>
+            <w:shd w:val="clear" w:color="auto" w:fill="auto"/>
+            <w:vAlign w:val="center"/>
+          </w:tcPr>
+          <w:p>
+            <w:pPr>
+              <w:autoSpaceDE w:val="0"/>
+              <w:autoSpaceDN w:val="0"/>
+              <w:adjustRightInd w:val="0"/>
+              <w:rPr>
+                <w:rFonts w:ascii="Consolas" w:hAnsi="Consolas" w:cs="Consolas"/>
+                <w:color w:val="000000"/>
+                <w:sz w:val="19"/>
+                <w:szCs w:val="19"/>
+                <w:lang w:val="vi-VN"/>
+              </w:rPr>
+            </w:pPr>
+            <w:r>
+              <w:rPr>
+                <w:rFonts w:ascii="Consolas" w:hAnsi="Consolas" w:cs="Consolas"/>
+                <w:color w:val="000000"/>
+                <w:sz w:val="19"/>
+                <w:szCs w:val="19"/>
+              </w:rPr>
+              <w:t>{</w:t>
+            </w:r>
+          </w:p>
+          <w:p>
+            <w:pPr>
+              <w:autoSpaceDE w:val="0"/>
+              <w:autoSpaceDN w:val="0"/>
+              <w:adjustRightInd w:val="0"/>
+              <w:rPr>
+                <w:rFonts w:ascii="Consolas" w:hAnsi="Consolas" w:cs="Consolas"/>
+                <w:color w:val="000000"/>
+                <w:sz w:val="19"/>
+                <w:szCs w:val="19"/>
+              </w:rPr>
+            </w:pPr>
+            <w:r>
+              <w:rPr>
+                <w:rFonts w:ascii="Consolas" w:hAnsi="Consolas" w:cs="Consolas"/>
+                <w:color w:val="000000"/>
+                <w:sz w:val="19"/>
+                <w:szCs w:val="19"/>
+                <w:lang w:val="vi-VN"/>
+              </w:rPr>
+              <w:t xml:space="preserve">  “message”:</w:t>
+            </w:r>
+            <w:r>
+              <w:rPr>
+                <w:rFonts w:ascii="Consolas" w:hAnsi="Consolas" w:cs="Consolas"/>
+                <w:color w:val="000000"/>
+                <w:sz w:val="19"/>
+                <w:szCs w:val="19"/>
+              </w:rPr>
+              <w:t xml:space="preserve"> “PASSWORD_NOT_MATCH”</w:t>
+            </w:r>
+          </w:p>
+          <w:p>
+            <w:pPr>
+              <w:autoSpaceDE w:val="0"/>
+              <w:autoSpaceDN w:val="0"/>
+              <w:adjustRightInd w:val="0"/>
+              <w:rPr>
+                <w:rFonts w:ascii="Consolas" w:hAnsi="Consolas" w:cs="Consolas"/>
+                <w:color w:val="000000"/>
+                <w:sz w:val="19"/>
+                <w:szCs w:val="19"/>
               </w:rPr>
             </w:pPr>
             <w:r>
@@ -5457,7 +5922,7 @@
           <w:insideH w:val="single" w:sz="4" w:space="0" w:color="auto"/>
           <w:insideV w:val="single" w:sz="4" w:space="0" w:color="auto"/>
         </w:tblBorders>
-        <w:tblLook w:val="04A0" w:firstRow="1" w:lastRow="0" w:firstColumn="1" w:lastColumn="0" w:noHBand="0" w:noVBand="1"/>
+        <w:tblLook w:val="04A0"/>
       </w:tblPr>
       <w:tblGrid>
         <w:gridCol w:w="1596"/>
@@ -5873,7 +6338,7 @@
           <w:insideH w:val="single" w:sz="4" w:space="0" w:color="auto"/>
           <w:insideV w:val="single" w:sz="4" w:space="0" w:color="auto"/>
         </w:tblBorders>
-        <w:tblLook w:val="04A0" w:firstRow="1" w:lastRow="0" w:firstColumn="1" w:lastColumn="0" w:noHBand="0" w:noVBand="1"/>
+        <w:tblLook w:val="04A0"/>
       </w:tblPr>
       <w:tblGrid>
         <w:gridCol w:w="1560"/>
@@ -6308,7 +6773,7 @@
           <w:insideH w:val="single" w:sz="4" w:space="0" w:color="auto"/>
           <w:insideV w:val="single" w:sz="4" w:space="0" w:color="auto"/>
         </w:tblBorders>
-        <w:tblLook w:val="04A0" w:firstRow="1" w:lastRow="0" w:firstColumn="1" w:lastColumn="0" w:noHBand="0" w:noVBand="1"/>
+        <w:tblLook w:val="04A0"/>
       </w:tblPr>
       <w:tblGrid>
         <w:gridCol w:w="1596"/>
@@ -6724,7 +7189,7 @@
           <w:insideH w:val="single" w:sz="4" w:space="0" w:color="auto"/>
           <w:insideV w:val="single" w:sz="4" w:space="0" w:color="auto"/>
         </w:tblBorders>
-        <w:tblLook w:val="04A0" w:firstRow="1" w:lastRow="0" w:firstColumn="1" w:lastColumn="0" w:noHBand="0" w:noVBand="1"/>
+        <w:tblLook w:val="04A0"/>
       </w:tblPr>
       <w:tblGrid>
         <w:gridCol w:w="1560"/>
@@ -7029,7 +7494,7 @@
 </file>
 
 <file path=word/endnotes.xml><?xml version="1.0" encoding="utf-8"?>
-<w:endnotes xmlns:wpc="http://schemas.microsoft.com/office/word/2010/wordprocessingCanvas" xmlns:mc="http://schemas.openxmlformats.org/markup-compatibility/2006" xmlns:o="urn:schemas-microsoft-com:office:office" xmlns:r="http://schemas.openxmlformats.org/officeDocument/2006/relationships" xmlns:m="http://schemas.openxmlformats.org/officeDocument/2006/math" xmlns:v="urn:schemas-microsoft-com:vml" xmlns:wp14="http://schemas.microsoft.com/office/word/2010/wordprocessingDrawing" xmlns:wp="http://schemas.openxmlformats.org/drawingml/2006/wordprocessingDrawing" xmlns:w10="urn:schemas-microsoft-com:office:word" xmlns:w="http://schemas.openxmlformats.org/wordprocessingml/2006/main" xmlns:w14="http://schemas.microsoft.com/office/word/2010/wordml" xmlns:w15="http://schemas.microsoft.com/office/word/2012/wordml" xmlns:wpg="http://schemas.microsoft.com/office/word/2010/wordprocessingGroup" xmlns:wpi="http://schemas.microsoft.com/office/word/2010/wordprocessingInk" xmlns:wne="http://schemas.microsoft.com/office/word/2006/wordml" xmlns:wps="http://schemas.microsoft.com/office/word/2010/wordprocessingShape" mc:Ignorable="w14 w15 wp14">
+<w:endnotes xmlns:ve="http://schemas.openxmlformats.org/markup-compatibility/2006" xmlns:o="urn:schemas-microsoft-com:office:office" xmlns:r="http://schemas.openxmlformats.org/officeDocument/2006/relationships" xmlns:m="http://schemas.openxmlformats.org/officeDocument/2006/math" xmlns:v="urn:schemas-microsoft-com:vml" xmlns:wp="http://schemas.openxmlformats.org/drawingml/2006/wordprocessingDrawing" xmlns:w10="urn:schemas-microsoft-com:office:word" xmlns:w="http://schemas.openxmlformats.org/wordprocessingml/2006/main" xmlns:wne="http://schemas.microsoft.com/office/word/2006/wordml">
   <w:endnote w:type="separator" w:id="-1">
     <w:p>
       <w:r>
@@ -7048,7 +7513,7 @@
 </file>
 
 <file path=word/footnotes.xml><?xml version="1.0" encoding="utf-8"?>
-<w:footnotes xmlns:wpc="http://schemas.microsoft.com/office/word/2010/wordprocessingCanvas" xmlns:mc="http://schemas.openxmlformats.org/markup-compatibility/2006" xmlns:o="urn:schemas-microsoft-com:office:office" xmlns:r="http://schemas.openxmlformats.org/officeDocument/2006/relationships" xmlns:m="http://schemas.openxmlformats.org/officeDocument/2006/math" xmlns:v="urn:schemas-microsoft-com:vml" xmlns:wp14="http://schemas.microsoft.com/office/word/2010/wordprocessingDrawing" xmlns:wp="http://schemas.openxmlformats.org/drawingml/2006/wordprocessingDrawing" xmlns:w10="urn:schemas-microsoft-com:office:word" xmlns:w="http://schemas.openxmlformats.org/wordprocessingml/2006/main" xmlns:w14="http://schemas.microsoft.com/office/word/2010/wordml" xmlns:w15="http://schemas.microsoft.com/office/word/2012/wordml" xmlns:wpg="http://schemas.microsoft.com/office/word/2010/wordprocessingGroup" xmlns:wpi="http://schemas.microsoft.com/office/word/2010/wordprocessingInk" xmlns:wne="http://schemas.microsoft.com/office/word/2006/wordml" xmlns:wps="http://schemas.microsoft.com/office/word/2010/wordprocessingShape" mc:Ignorable="w14 w15 wp14">
+<w:footnotes xmlns:ve="http://schemas.openxmlformats.org/markup-compatibility/2006" xmlns:o="urn:schemas-microsoft-com:office:office" xmlns:r="http://schemas.openxmlformats.org/officeDocument/2006/relationships" xmlns:m="http://schemas.openxmlformats.org/officeDocument/2006/math" xmlns:v="urn:schemas-microsoft-com:vml" xmlns:wp="http://schemas.openxmlformats.org/drawingml/2006/wordprocessingDrawing" xmlns:w10="urn:schemas-microsoft-com:office:word" xmlns:w="http://schemas.openxmlformats.org/wordprocessingml/2006/main" xmlns:wne="http://schemas.microsoft.com/office/word/2006/wordml">
   <w:footnote w:type="separator" w:id="-1">
     <w:p>
       <w:r>
@@ -7067,7 +7532,7 @@
 </file>
 
 <file path=word/numbering.xml><?xml version="1.0" encoding="utf-8"?>
-<w:numbering xmlns:wpc="http://schemas.microsoft.com/office/word/2010/wordprocessingCanvas" xmlns:mc="http://schemas.openxmlformats.org/markup-compatibility/2006" xmlns:o="urn:schemas-microsoft-com:office:office" xmlns:r="http://schemas.openxmlformats.org/officeDocument/2006/relationships" xmlns:m="http://schemas.openxmlformats.org/officeDocument/2006/math" xmlns:v="urn:schemas-microsoft-com:vml" xmlns:wp14="http://schemas.microsoft.com/office/word/2010/wordprocessingDrawing" xmlns:wp="http://schemas.openxmlformats.org/drawingml/2006/wordprocessingDrawing" xmlns:w10="urn:schemas-microsoft-com:office:word" xmlns:w="http://schemas.openxmlformats.org/wordprocessingml/2006/main" xmlns:w14="http://schemas.microsoft.com/office/word/2010/wordml" xmlns:w15="http://schemas.microsoft.com/office/word/2012/wordml" xmlns:wpg="http://schemas.microsoft.com/office/word/2010/wordprocessingGroup" xmlns:wpi="http://schemas.microsoft.com/office/word/2010/wordprocessingInk" xmlns:wne="http://schemas.microsoft.com/office/word/2006/wordml" xmlns:wps="http://schemas.microsoft.com/office/word/2010/wordprocessingShape" mc:Ignorable="w14 w15 wp14">
+<w:numbering xmlns:ve="http://schemas.openxmlformats.org/markup-compatibility/2006" xmlns:o="urn:schemas-microsoft-com:office:office" xmlns:r="http://schemas.openxmlformats.org/officeDocument/2006/relationships" xmlns:m="http://schemas.openxmlformats.org/officeDocument/2006/math" xmlns:v="urn:schemas-microsoft-com:vml" xmlns:wp="http://schemas.openxmlformats.org/drawingml/2006/wordprocessingDrawing" xmlns:w10="urn:schemas-microsoft-com:office:word" xmlns:w="http://schemas.openxmlformats.org/wordprocessingml/2006/main" xmlns:wne="http://schemas.microsoft.com/office/word/2006/wordml">
   <w:abstractNum w:abstractNumId="0">
     <w:nsid w:val="090E1674"/>
     <w:multiLevelType w:val="hybridMultilevel"/>
@@ -7841,7 +8306,7 @@
 </file>
 
 <file path=word/styles.xml><?xml version="1.0" encoding="utf-8"?>
-<w:styles xmlns:mc="http://schemas.openxmlformats.org/markup-compatibility/2006" xmlns:r="http://schemas.openxmlformats.org/officeDocument/2006/relationships" xmlns:w="http://schemas.openxmlformats.org/wordprocessingml/2006/main" xmlns:w14="http://schemas.microsoft.com/office/word/2010/wordml" xmlns:w15="http://schemas.microsoft.com/office/word/2012/wordml" mc:Ignorable="w14 w15">
+<w:styles xmlns:r="http://schemas.openxmlformats.org/officeDocument/2006/relationships" xmlns:w="http://schemas.openxmlformats.org/wordprocessingml/2006/main">
   <w:docDefaults>
     <w:rPrDefault>
       <w:rPr>
@@ -7853,373 +8318,149 @@
     </w:rPrDefault>
     <w:pPrDefault/>
   </w:docDefaults>
-  <w:latentStyles w:defLockedState="0" w:defUIPriority="99" w:defSemiHidden="0" w:defUnhideWhenUsed="0" w:defQFormat="0" w:count="371">
-    <w:lsdException w:name="Normal" w:uiPriority="0" w:qFormat="1"/>
-    <w:lsdException w:name="heading 1" w:uiPriority="9" w:qFormat="1"/>
-    <w:lsdException w:name="heading 2" w:semiHidden="1" w:uiPriority="9" w:unhideWhenUsed="1" w:qFormat="1"/>
-    <w:lsdException w:name="heading 3" w:semiHidden="1" w:uiPriority="9" w:unhideWhenUsed="1" w:qFormat="1"/>
-    <w:lsdException w:name="heading 4" w:semiHidden="1" w:uiPriority="9" w:unhideWhenUsed="1" w:qFormat="1"/>
-    <w:lsdException w:name="heading 5" w:semiHidden="1" w:uiPriority="9" w:unhideWhenUsed="1" w:qFormat="1"/>
-    <w:lsdException w:name="heading 6" w:semiHidden="1" w:uiPriority="9" w:unhideWhenUsed="1" w:qFormat="1"/>
-    <w:lsdException w:name="heading 7" w:semiHidden="1" w:uiPriority="9" w:unhideWhenUsed="1" w:qFormat="1"/>
-    <w:lsdException w:name="heading 8" w:semiHidden="1" w:uiPriority="9" w:unhideWhenUsed="1" w:qFormat="1"/>
-    <w:lsdException w:name="heading 9" w:semiHidden="1" w:uiPriority="9" w:unhideWhenUsed="1" w:qFormat="1"/>
-    <w:lsdException w:name="index 1" w:semiHidden="1" w:unhideWhenUsed="1"/>
-    <w:lsdException w:name="index 2" w:semiHidden="1" w:unhideWhenUsed="1"/>
-    <w:lsdException w:name="index 3" w:semiHidden="1" w:unhideWhenUsed="1"/>
-    <w:lsdException w:name="index 4" w:semiHidden="1" w:unhideWhenUsed="1"/>
-    <w:lsdException w:name="index 5" w:semiHidden="1" w:unhideWhenUsed="1"/>
-    <w:lsdException w:name="index 6" w:semiHidden="1" w:unhideWhenUsed="1"/>
-    <w:lsdException w:name="index 7" w:semiHidden="1" w:unhideWhenUsed="1"/>
-    <w:lsdException w:name="index 8" w:semiHidden="1" w:unhideWhenUsed="1"/>
-    <w:lsdException w:name="index 9" w:semiHidden="1" w:unhideWhenUsed="1"/>
-    <w:lsdException w:name="toc 1" w:semiHidden="1" w:uiPriority="39" w:unhideWhenUsed="1"/>
-    <w:lsdException w:name="toc 2" w:semiHidden="1" w:uiPriority="39" w:unhideWhenUsed="1"/>
-    <w:lsdException w:name="toc 3" w:semiHidden="1" w:uiPriority="39" w:unhideWhenUsed="1"/>
-    <w:lsdException w:name="toc 4" w:semiHidden="1" w:uiPriority="39" w:unhideWhenUsed="1"/>
-    <w:lsdException w:name="toc 5" w:semiHidden="1" w:uiPriority="39" w:unhideWhenUsed="1"/>
-    <w:lsdException w:name="toc 6" w:semiHidden="1" w:uiPriority="39" w:unhideWhenUsed="1"/>
-    <w:lsdException w:name="toc 7" w:semiHidden="1" w:uiPriority="39" w:unhideWhenUsed="1"/>
-    <w:lsdException w:name="toc 8" w:semiHidden="1" w:uiPriority="39" w:unhideWhenUsed="1"/>
-    <w:lsdException w:name="toc 9" w:semiHidden="1" w:uiPriority="39" w:unhideWhenUsed="1"/>
-    <w:lsdException w:name="Normal Indent" w:semiHidden="1" w:unhideWhenUsed="1"/>
-    <w:lsdException w:name="footnote text" w:semiHidden="1" w:unhideWhenUsed="1"/>
-    <w:lsdException w:name="annotation text" w:semiHidden="1" w:unhideWhenUsed="1"/>
-    <w:lsdException w:name="header" w:semiHidden="1" w:unhideWhenUsed="1"/>
-    <w:lsdException w:name="footer" w:semiHidden="1" w:unhideWhenUsed="1"/>
-    <w:lsdException w:name="index heading" w:semiHidden="1" w:unhideWhenUsed="1"/>
-    <w:lsdException w:name="caption" w:semiHidden="1" w:uiPriority="35" w:unhideWhenUsed="1" w:qFormat="1"/>
-    <w:lsdException w:name="table of figures" w:semiHidden="1" w:unhideWhenUsed="1"/>
-    <w:lsdException w:name="envelope address" w:semiHidden="1" w:unhideWhenUsed="1"/>
-    <w:lsdException w:name="envelope return" w:semiHidden="1" w:unhideWhenUsed="1"/>
-    <w:lsdException w:name="footnote reference" w:semiHidden="1" w:unhideWhenUsed="1"/>
-    <w:lsdException w:name="annotation reference" w:semiHidden="1" w:unhideWhenUsed="1"/>
-    <w:lsdException w:name="line number" w:semiHidden="1" w:unhideWhenUsed="1"/>
-    <w:lsdException w:name="page number" w:semiHidden="1" w:unhideWhenUsed="1"/>
-    <w:lsdException w:name="endnote reference" w:semiHidden="1" w:unhideWhenUsed="1"/>
-    <w:lsdException w:name="endnote text" w:semiHidden="1" w:unhideWhenUsed="1"/>
-    <w:lsdException w:name="table of authorities" w:semiHidden="1" w:unhideWhenUsed="1"/>
-    <w:lsdException w:name="macro" w:semiHidden="1" w:unhideWhenUsed="1"/>
-    <w:lsdException w:name="toa heading" w:semiHidden="1" w:unhideWhenUsed="1"/>
-    <w:lsdException w:name="List" w:semiHidden="1" w:unhideWhenUsed="1"/>
-    <w:lsdException w:name="List Bullet" w:semiHidden="1" w:unhideWhenUsed="1"/>
-    <w:lsdException w:name="List Number" w:semiHidden="1" w:unhideWhenUsed="1"/>
-    <w:lsdException w:name="List 2" w:semiHidden="1" w:unhideWhenUsed="1"/>
-    <w:lsdException w:name="List 3" w:semiHidden="1" w:unhideWhenUsed="1"/>
-    <w:lsdException w:name="List 4" w:semiHidden="1" w:unhideWhenUsed="1"/>
-    <w:lsdException w:name="List 5" w:semiHidden="1" w:unhideWhenUsed="1"/>
-    <w:lsdException w:name="List Bullet 2" w:semiHidden="1" w:unhideWhenUsed="1"/>
-    <w:lsdException w:name="List Bullet 3" w:semiHidden="1" w:unhideWhenUsed="1"/>
-    <w:lsdException w:name="List Bullet 4" w:semiHidden="1" w:unhideWhenUsed="1"/>
-    <w:lsdException w:name="List Bullet 5" w:semiHidden="1" w:unhideWhenUsed="1"/>
-    <w:lsdException w:name="List Number 2" w:semiHidden="1" w:unhideWhenUsed="1"/>
-    <w:lsdException w:name="List Number 3" w:semiHidden="1" w:unhideWhenUsed="1"/>
-    <w:lsdException w:name="List Number 4" w:semiHidden="1" w:unhideWhenUsed="1"/>
-    <w:lsdException w:name="List Number 5" w:semiHidden="1" w:unhideWhenUsed="1"/>
-    <w:lsdException w:name="Title" w:uiPriority="10" w:qFormat="1"/>
-    <w:lsdException w:name="Closing" w:semiHidden="1" w:unhideWhenUsed="1"/>
-    <w:lsdException w:name="Signature" w:semiHidden="1" w:unhideWhenUsed="1"/>
-    <w:lsdException w:name="Default Paragraph Font" w:semiHidden="1" w:uiPriority="1" w:unhideWhenUsed="1"/>
-    <w:lsdException w:name="Body Text" w:semiHidden="1" w:unhideWhenUsed="1"/>
-    <w:lsdException w:name="Body Text Indent" w:semiHidden="1" w:unhideWhenUsed="1"/>
-    <w:lsdException w:name="List Continue" w:semiHidden="1" w:unhideWhenUsed="1"/>
-    <w:lsdException w:name="List Continue 2" w:semiHidden="1" w:unhideWhenUsed="1"/>
-    <w:lsdException w:name="List Continue 3" w:semiHidden="1" w:unhideWhenUsed="1"/>
-    <w:lsdException w:name="List Continue 4" w:semiHidden="1" w:unhideWhenUsed="1"/>
-    <w:lsdException w:name="List Continue 5" w:semiHidden="1" w:unhideWhenUsed="1"/>
-    <w:lsdException w:name="Message Header" w:semiHidden="1" w:unhideWhenUsed="1"/>
-    <w:lsdException w:name="Subtitle" w:uiPriority="11" w:qFormat="1"/>
-    <w:lsdException w:name="Salutation" w:semiHidden="1" w:unhideWhenUsed="1"/>
-    <w:lsdException w:name="Date" w:semiHidden="1" w:unhideWhenUsed="1"/>
-    <w:lsdException w:name="Body Text First Indent" w:semiHidden="1" w:unhideWhenUsed="1"/>
-    <w:lsdException w:name="Body Text First Indent 2" w:semiHidden="1" w:unhideWhenUsed="1"/>
-    <w:lsdException w:name="Note Heading" w:semiHidden="1" w:unhideWhenUsed="1"/>
-    <w:lsdException w:name="Body Text 2" w:semiHidden="1" w:unhideWhenUsed="1"/>
-    <w:lsdException w:name="Body Text 3" w:semiHidden="1" w:unhideWhenUsed="1"/>
-    <w:lsdException w:name="Body Text Indent 2" w:semiHidden="1" w:unhideWhenUsed="1"/>
-    <w:lsdException w:name="Body Text Indent 3" w:semiHidden="1" w:unhideWhenUsed="1"/>
-    <w:lsdException w:name="Block Text" w:semiHidden="1" w:unhideWhenUsed="1"/>
-    <w:lsdException w:name="Hyperlink" w:semiHidden="1" w:unhideWhenUsed="1"/>
-    <w:lsdException w:name="FollowedHyperlink" w:semiHidden="1" w:unhideWhenUsed="1"/>
-    <w:lsdException w:name="Strong" w:uiPriority="22" w:qFormat="1"/>
-    <w:lsdException w:name="Emphasis" w:uiPriority="20" w:qFormat="1"/>
-    <w:lsdException w:name="Document Map" w:semiHidden="1" w:unhideWhenUsed="1"/>
-    <w:lsdException w:name="Plain Text" w:semiHidden="1" w:unhideWhenUsed="1"/>
-    <w:lsdException w:name="E-mail Signature" w:semiHidden="1" w:unhideWhenUsed="1"/>
-    <w:lsdException w:name="HTML Top of Form" w:semiHidden="1" w:unhideWhenUsed="1"/>
-    <w:lsdException w:name="HTML Bottom of Form" w:semiHidden="1" w:unhideWhenUsed="1"/>
-    <w:lsdException w:name="Normal (Web)" w:semiHidden="1" w:unhideWhenUsed="1"/>
-    <w:lsdException w:name="HTML Acronym" w:semiHidden="1" w:unhideWhenUsed="1"/>
-    <w:lsdException w:name="HTML Address" w:semiHidden="1" w:unhideWhenUsed="1"/>
-    <w:lsdException w:name="HTML Cite" w:semiHidden="1" w:unhideWhenUsed="1"/>
-    <w:lsdException w:name="HTML Code" w:semiHidden="1" w:unhideWhenUsed="1"/>
-    <w:lsdException w:name="HTML Definition" w:semiHidden="1" w:unhideWhenUsed="1"/>
-    <w:lsdException w:name="HTML Keyboard" w:semiHidden="1" w:unhideWhenUsed="1"/>
-    <w:lsdException w:name="HTML Preformatted" w:semiHidden="1" w:unhideWhenUsed="1"/>
-    <w:lsdException w:name="HTML Sample" w:semiHidden="1" w:unhideWhenUsed="1"/>
-    <w:lsdException w:name="HTML Typewriter" w:semiHidden="1" w:unhideWhenUsed="1"/>
-    <w:lsdException w:name="HTML Variable" w:semiHidden="1" w:unhideWhenUsed="1"/>
-    <w:lsdException w:name="Normal Table" w:semiHidden="1" w:unhideWhenUsed="1"/>
-    <w:lsdException w:name="annotation subject" w:semiHidden="1" w:unhideWhenUsed="1"/>
-    <w:lsdException w:name="No List" w:semiHidden="1" w:unhideWhenUsed="1"/>
-    <w:lsdException w:name="Outline List 1" w:semiHidden="1" w:unhideWhenUsed="1"/>
-    <w:lsdException w:name="Outline List 2" w:semiHidden="1" w:unhideWhenUsed="1"/>
-    <w:lsdException w:name="Outline List 3" w:semiHidden="1" w:unhideWhenUsed="1"/>
-    <w:lsdException w:name="Table Simple 1" w:semiHidden="1" w:unhideWhenUsed="1"/>
-    <w:lsdException w:name="Table Simple 2" w:semiHidden="1" w:unhideWhenUsed="1"/>
-    <w:lsdException w:name="Table Simple 3" w:semiHidden="1" w:unhideWhenUsed="1"/>
-    <w:lsdException w:name="Table Classic 1" w:semiHidden="1" w:unhideWhenUsed="1"/>
-    <w:lsdException w:name="Table Classic 2" w:semiHidden="1" w:unhideWhenUsed="1"/>
-    <w:lsdException w:name="Table Classic 3" w:semiHidden="1" w:unhideWhenUsed="1"/>
-    <w:lsdException w:name="Table Classic 4" w:semiHidden="1" w:unhideWhenUsed="1"/>
-    <w:lsdException w:name="Table Colorful 1" w:semiHidden="1" w:unhideWhenUsed="1"/>
-    <w:lsdException w:name="Table Colorful 2" w:semiHidden="1" w:unhideWhenUsed="1"/>
-    <w:lsdException w:name="Table Colorful 3" w:semiHidden="1" w:unhideWhenUsed="1"/>
-    <w:lsdException w:name="Table Columns 1" w:semiHidden="1" w:unhideWhenUsed="1"/>
-    <w:lsdException w:name="Table Columns 2" w:semiHidden="1" w:unhideWhenUsed="1"/>
-    <w:lsdException w:name="Table Columns 3" w:semiHidden="1" w:unhideWhenUsed="1"/>
-    <w:lsdException w:name="Table Columns 4" w:semiHidden="1" w:unhideWhenUsed="1"/>
-    <w:lsdException w:name="Table Columns 5" w:semiHidden="1" w:unhideWhenUsed="1"/>
-    <w:lsdException w:name="Table Grid 1" w:semiHidden="1" w:unhideWhenUsed="1"/>
-    <w:lsdException w:name="Table Grid 2" w:semiHidden="1" w:unhideWhenUsed="1"/>
-    <w:lsdException w:name="Table Grid 3" w:semiHidden="1" w:unhideWhenUsed="1"/>
-    <w:lsdException w:name="Table Grid 4" w:semiHidden="1" w:unhideWhenUsed="1"/>
-    <w:lsdException w:name="Table Grid 5" w:semiHidden="1" w:unhideWhenUsed="1"/>
-    <w:lsdException w:name="Table Grid 6" w:semiHidden="1" w:unhideWhenUsed="1"/>
-    <w:lsdException w:name="Table Grid 7" w:semiHidden="1" w:unhideWhenUsed="1"/>
-    <w:lsdException w:name="Table Grid 8" w:semiHidden="1" w:unhideWhenUsed="1"/>
-    <w:lsdException w:name="Table List 1" w:semiHidden="1" w:unhideWhenUsed="1"/>
-    <w:lsdException w:name="Table List 2" w:semiHidden="1" w:unhideWhenUsed="1"/>
-    <w:lsdException w:name="Table List 3" w:semiHidden="1" w:unhideWhenUsed="1"/>
-    <w:lsdException w:name="Table List 4" w:semiHidden="1" w:unhideWhenUsed="1"/>
-    <w:lsdException w:name="Table List 5" w:semiHidden="1" w:unhideWhenUsed="1"/>
-    <w:lsdException w:name="Table List 6" w:semiHidden="1" w:unhideWhenUsed="1"/>
-    <w:lsdException w:name="Table List 7" w:semiHidden="1" w:unhideWhenUsed="1"/>
-    <w:lsdException w:name="Table List 8" w:semiHidden="1" w:unhideWhenUsed="1"/>
-    <w:lsdException w:name="Table 3D effects 1" w:semiHidden="1" w:unhideWhenUsed="1"/>
-    <w:lsdException w:name="Table 3D effects 2" w:semiHidden="1" w:unhideWhenUsed="1"/>
-    <w:lsdException w:name="Table 3D effects 3" w:semiHidden="1" w:unhideWhenUsed="1"/>
-    <w:lsdException w:name="Table Contemporary" w:semiHidden="1" w:unhideWhenUsed="1"/>
-    <w:lsdException w:name="Table Elegant" w:semiHidden="1" w:unhideWhenUsed="1"/>
-    <w:lsdException w:name="Table Professional" w:semiHidden="1" w:unhideWhenUsed="1"/>
-    <w:lsdException w:name="Table Subtle 1" w:semiHidden="1" w:unhideWhenUsed="1"/>
-    <w:lsdException w:name="Table Subtle 2" w:semiHidden="1" w:unhideWhenUsed="1"/>
-    <w:lsdException w:name="Table Web 1" w:semiHidden="1" w:unhideWhenUsed="1"/>
-    <w:lsdException w:name="Table Web 2" w:semiHidden="1" w:unhideWhenUsed="1"/>
-    <w:lsdException w:name="Table Web 3" w:semiHidden="1" w:unhideWhenUsed="1"/>
-    <w:lsdException w:name="Balloon Text" w:semiHidden="1" w:unhideWhenUsed="1"/>
-    <w:lsdException w:name="Table Grid" w:uiPriority="59"/>
-    <w:lsdException w:name="Table Theme" w:semiHidden="1" w:unhideWhenUsed="1"/>
-    <w:lsdException w:name="Placeholder Text" w:semiHidden="1"/>
-    <w:lsdException w:name="No Spacing" w:uiPriority="1" w:qFormat="1"/>
-    <w:lsdException w:name="Light Shading" w:uiPriority="60"/>
-    <w:lsdException w:name="Light List" w:uiPriority="61"/>
-    <w:lsdException w:name="Light Grid" w:uiPriority="62"/>
-    <w:lsdException w:name="Medium Shading 1" w:uiPriority="63"/>
-    <w:lsdException w:name="Medium Shading 2" w:uiPriority="64"/>
-    <w:lsdException w:name="Medium List 1" w:uiPriority="65"/>
-    <w:lsdException w:name="Medium List 2" w:uiPriority="66"/>
-    <w:lsdException w:name="Medium Grid 1" w:uiPriority="67"/>
-    <w:lsdException w:name="Medium Grid 2" w:uiPriority="68"/>
-    <w:lsdException w:name="Medium Grid 3" w:uiPriority="69"/>
-    <w:lsdException w:name="Dark List" w:uiPriority="70"/>
-    <w:lsdException w:name="Colorful Shading" w:uiPriority="71"/>
-    <w:lsdException w:name="Colorful List" w:uiPriority="72"/>
-    <w:lsdException w:name="Colorful Grid" w:uiPriority="73"/>
-    <w:lsdException w:name="Light Shading Accent 1" w:uiPriority="60"/>
-    <w:lsdException w:name="Light List Accent 1" w:uiPriority="61"/>
-    <w:lsdException w:name="Light Grid Accent 1" w:uiPriority="62"/>
-    <w:lsdException w:name="Medium Shading 1 Accent 1" w:uiPriority="63"/>
-    <w:lsdException w:name="Medium Shading 2 Accent 1" w:uiPriority="64"/>
-    <w:lsdException w:name="Medium List 1 Accent 1" w:uiPriority="65"/>
-    <w:lsdException w:name="Revision" w:semiHidden="1"/>
-    <w:lsdException w:name="List Paragraph" w:uiPriority="34" w:qFormat="1"/>
-    <w:lsdException w:name="Quote" w:uiPriority="29" w:qFormat="1"/>
-    <w:lsdException w:name="Intense Quote" w:uiPriority="30" w:qFormat="1"/>
-    <w:lsdException w:name="Medium List 2 Accent 1" w:uiPriority="66"/>
-    <w:lsdException w:name="Medium Grid 1 Accent 1" w:uiPriority="67"/>
-    <w:lsdException w:name="Medium Grid 2 Accent 1" w:uiPriority="68"/>
-    <w:lsdException w:name="Medium Grid 3 Accent 1" w:uiPriority="69"/>
-    <w:lsdException w:name="Dark List Accent 1" w:uiPriority="70"/>
-    <w:lsdException w:name="Colorful Shading Accent 1" w:uiPriority="71"/>
-    <w:lsdException w:name="Colorful List Accent 1" w:uiPriority="72"/>
-    <w:lsdException w:name="Colorful Grid Accent 1" w:uiPriority="73"/>
-    <w:lsdException w:name="Light Shading Accent 2" w:uiPriority="60"/>
-    <w:lsdException w:name="Light List Accent 2" w:uiPriority="61"/>
-    <w:lsdException w:name="Light Grid Accent 2" w:uiPriority="62"/>
-    <w:lsdException w:name="Medium Shading 1 Accent 2" w:uiPriority="63"/>
-    <w:lsdException w:name="Medium Shading 2 Accent 2" w:uiPriority="64"/>
-    <w:lsdException w:name="Medium List 1 Accent 2" w:uiPriority="65"/>
-    <w:lsdException w:name="Medium List 2 Accent 2" w:uiPriority="66"/>
-    <w:lsdException w:name="Medium Grid 1 Accent 2" w:uiPriority="67"/>
-    <w:lsdException w:name="Medium Grid 2 Accent 2" w:uiPriority="68"/>
-    <w:lsdException w:name="Medium Grid 3 Accent 2" w:uiPriority="69"/>
-    <w:lsdException w:name="Dark List Accent 2" w:uiPriority="70"/>
-    <w:lsdException w:name="Colorful Shading Accent 2" w:uiPriority="71"/>
-    <w:lsdException w:name="Colorful List Accent 2" w:uiPriority="72"/>
-    <w:lsdException w:name="Colorful Grid Accent 2" w:uiPriority="73"/>
-    <w:lsdException w:name="Light Shading Accent 3" w:uiPriority="60"/>
-    <w:lsdException w:name="Light List Accent 3" w:uiPriority="61"/>
-    <w:lsdException w:name="Light Grid Accent 3" w:uiPriority="62"/>
-    <w:lsdException w:name="Medium Shading 1 Accent 3" w:uiPriority="63"/>
-    <w:lsdException w:name="Medium Shading 2 Accent 3" w:uiPriority="64"/>
-    <w:lsdException w:name="Medium List 1 Accent 3" w:uiPriority="65"/>
-    <w:lsdException w:name="Medium List 2 Accent 3" w:uiPriority="66"/>
-    <w:lsdException w:name="Medium Grid 1 Accent 3" w:uiPriority="67"/>
-    <w:lsdException w:name="Medium Grid 2 Accent 3" w:uiPriority="68"/>
-    <w:lsdException w:name="Medium Grid 3 Accent 3" w:uiPriority="69"/>
-    <w:lsdException w:name="Dark List Accent 3" w:uiPriority="70"/>
-    <w:lsdException w:name="Colorful Shading Accent 3" w:uiPriority="71"/>
-    <w:lsdException w:name="Colorful List Accent 3" w:uiPriority="72"/>
-    <w:lsdException w:name="Colorful Grid Accent 3" w:uiPriority="73"/>
-    <w:lsdException w:name="Light Shading Accent 4" w:uiPriority="60"/>
-    <w:lsdException w:name="Light List Accent 4" w:uiPriority="61"/>
-    <w:lsdException w:name="Light Grid Accent 4" w:uiPriority="62"/>
-    <w:lsdException w:name="Medium Shading 1 Accent 4" w:uiPriority="63"/>
-    <w:lsdException w:name="Medium Shading 2 Accent 4" w:uiPriority="64"/>
-    <w:lsdException w:name="Medium List 1 Accent 4" w:uiPriority="65"/>
-    <w:lsdException w:name="Medium List 2 Accent 4" w:uiPriority="66"/>
-    <w:lsdException w:name="Medium Grid 1 Accent 4" w:uiPriority="67"/>
-    <w:lsdException w:name="Medium Grid 2 Accent 4" w:uiPriority="68"/>
-    <w:lsdException w:name="Medium Grid 3 Accent 4" w:uiPriority="69"/>
-    <w:lsdException w:name="Dark List Accent 4" w:uiPriority="70"/>
-    <w:lsdException w:name="Colorful Shading Accent 4" w:uiPriority="71"/>
-    <w:lsdException w:name="Colorful List Accent 4" w:uiPriority="72"/>
-    <w:lsdException w:name="Colorful Grid Accent 4" w:uiPriority="73"/>
-    <w:lsdException w:name="Light Shading Accent 5" w:uiPriority="60"/>
-    <w:lsdException w:name="Light List Accent 5" w:uiPriority="61"/>
-    <w:lsdException w:name="Light Grid Accent 5" w:uiPriority="62"/>
-    <w:lsdException w:name="Medium Shading 1 Accent 5" w:uiPriority="63"/>
-    <w:lsdException w:name="Medium Shading 2 Accent 5" w:uiPriority="64"/>
-    <w:lsdException w:name="Medium List 1 Accent 5" w:uiPriority="65"/>
-    <w:lsdException w:name="Medium List 2 Accent 5" w:uiPriority="66"/>
-    <w:lsdException w:name="Medium Grid 1 Accent 5" w:uiPriority="67"/>
-    <w:lsdException w:name="Medium Grid 2 Accent 5" w:uiPriority="68"/>
-    <w:lsdException w:name="Medium Grid 3 Accent 5" w:uiPriority="69"/>
-    <w:lsdException w:name="Dark List Accent 5" w:uiPriority="70"/>
-    <w:lsdException w:name="Colorful Shading Accent 5" w:uiPriority="71"/>
-    <w:lsdException w:name="Colorful List Accent 5" w:uiPriority="72"/>
-    <w:lsdException w:name="Colorful Grid Accent 5" w:uiPriority="73"/>
-    <w:lsdException w:name="Light Shading Accent 6" w:uiPriority="60"/>
-    <w:lsdException w:name="Light List Accent 6" w:uiPriority="61"/>
-    <w:lsdException w:name="Light Grid Accent 6" w:uiPriority="62"/>
-    <w:lsdException w:name="Medium Shading 1 Accent 6" w:uiPriority="63"/>
-    <w:lsdException w:name="Medium Shading 2 Accent 6" w:uiPriority="64"/>
-    <w:lsdException w:name="Medium List 1 Accent 6" w:uiPriority="65"/>
-    <w:lsdException w:name="Medium List 2 Accent 6" w:uiPriority="66"/>
-    <w:lsdException w:name="Medium Grid 1 Accent 6" w:uiPriority="67"/>
-    <w:lsdException w:name="Medium Grid 2 Accent 6" w:uiPriority="68"/>
-    <w:lsdException w:name="Medium Grid 3 Accent 6" w:uiPriority="69"/>
-    <w:lsdException w:name="Dark List Accent 6" w:uiPriority="70"/>
-    <w:lsdException w:name="Colorful Shading Accent 6" w:uiPriority="71"/>
-    <w:lsdException w:name="Colorful List Accent 6" w:uiPriority="72"/>
-    <w:lsdException w:name="Colorful Grid Accent 6" w:uiPriority="73"/>
-    <w:lsdException w:name="Subtle Emphasis" w:uiPriority="19" w:qFormat="1"/>
-    <w:lsdException w:name="Intense Emphasis" w:uiPriority="21" w:qFormat="1"/>
-    <w:lsdException w:name="Subtle Reference" w:uiPriority="31" w:qFormat="1"/>
-    <w:lsdException w:name="Intense Reference" w:uiPriority="32" w:qFormat="1"/>
-    <w:lsdException w:name="Book Title" w:uiPriority="33" w:qFormat="1"/>
-    <w:lsdException w:name="Bibliography" w:semiHidden="1" w:uiPriority="37" w:unhideWhenUsed="1"/>
-    <w:lsdException w:name="TOC Heading" w:semiHidden="1" w:uiPriority="39" w:unhideWhenUsed="1" w:qFormat="1"/>
-    <w:lsdException w:name="Grid Table 4" w:uiPriority="49"/>
-    <w:lsdException w:name="Grid Table 5 Dark" w:uiPriority="50"/>
-    <w:lsdException w:name="Grid Table 6 Colorful" w:uiPriority="51"/>
-    <w:lsdException w:name="Grid Table 7 Colorful" w:uiPriority="52"/>
-    <w:lsdException w:name="Grid Table 1 Light Accent 1" w:uiPriority="46"/>
-    <w:lsdException w:name="Grid Table 2 Accent 1" w:uiPriority="47"/>
-    <w:lsdException w:name="Grid Table 3 Accent 1" w:uiPriority="48"/>
-    <w:lsdException w:name="Grid Table 4 Accent 1" w:uiPriority="49"/>
-    <w:lsdException w:name="Grid Table 5 Dark Accent 1" w:uiPriority="50"/>
-    <w:lsdException w:name="Grid Table 6 Colorful Accent 1" w:uiPriority="51"/>
-    <w:lsdException w:name="Grid Table 7 Colorful Accent 1" w:uiPriority="52"/>
-    <w:lsdException w:name="Grid Table 1 Light Accent 2" w:uiPriority="46"/>
-    <w:lsdException w:name="Grid Table 2 Accent 2" w:uiPriority="47"/>
-    <w:lsdException w:name="Grid Table 3 Accent 2" w:uiPriority="48"/>
-    <w:lsdException w:name="Grid Table 4 Accent 2" w:uiPriority="49"/>
-    <w:lsdException w:name="Grid Table 5 Dark Accent 2" w:uiPriority="50"/>
-    <w:lsdException w:name="Grid Table 6 Colorful Accent 2" w:uiPriority="51"/>
-    <w:lsdException w:name="Grid Table 7 Colorful Accent 2" w:uiPriority="52"/>
-    <w:lsdException w:name="Grid Table 1 Light Accent 3" w:uiPriority="46"/>
-    <w:lsdException w:name="Grid Table 2 Accent 3" w:uiPriority="47"/>
-    <w:lsdException w:name="Grid Table 3 Accent 3" w:uiPriority="48"/>
-    <w:lsdException w:name="Grid Table 4 Accent 3" w:uiPriority="49"/>
-    <w:lsdException w:name="Grid Table 5 Dark Accent 3" w:uiPriority="50"/>
-    <w:lsdException w:name="Grid Table 6 Colorful Accent 3" w:uiPriority="51"/>
-    <w:lsdException w:name="Grid Table 7 Colorful Accent 3" w:uiPriority="52"/>
-    <w:lsdException w:name="Grid Table 1 Light Accent 4" w:uiPriority="46"/>
-    <w:lsdException w:name="Grid Table 2 Accent 4" w:uiPriority="47"/>
-    <w:lsdException w:name="Grid Table 3 Accent 4" w:uiPriority="48"/>
-    <w:lsdException w:name="Grid Table 4 Accent 4" w:uiPriority="49"/>
-    <w:lsdException w:name="Grid Table 5 Dark Accent 4" w:uiPriority="50"/>
-    <w:lsdException w:name="Grid Table 6 Colorful Accent 4" w:uiPriority="51"/>
-    <w:lsdException w:name="Grid Table 7 Colorful Accent 4" w:uiPriority="52"/>
-    <w:lsdException w:name="Grid Table 1 Light Accent 5" w:uiPriority="46"/>
-    <w:lsdException w:name="Grid Table 2 Accent 5" w:uiPriority="47"/>
-    <w:lsdException w:name="Grid Table 3 Accent 5" w:uiPriority="48"/>
-    <w:lsdException w:name="Grid Table 4 Accent 5" w:uiPriority="49"/>
-    <w:lsdException w:name="Grid Table 5 Dark Accent 5" w:uiPriority="50"/>
-    <w:lsdException w:name="Grid Table 6 Colorful Accent 5" w:uiPriority="51"/>
-    <w:lsdException w:name="Grid Table 7 Colorful Accent 5" w:uiPriority="52"/>
-    <w:lsdException w:name="Grid Table 1 Light Accent 6" w:uiPriority="46"/>
-    <w:lsdException w:name="Grid Table 2 Accent 6" w:uiPriority="47"/>
-    <w:lsdException w:name="Grid Table 3 Accent 6" w:uiPriority="48"/>
-    <w:lsdException w:name="Grid Table 4 Accent 6" w:uiPriority="49"/>
-    <w:lsdException w:name="Grid Table 5 Dark Accent 6" w:uiPriority="50"/>
-    <w:lsdException w:name="Grid Table 6 Colorful Accent 6" w:uiPriority="51"/>
-    <w:lsdException w:name="Grid Table 7 Colorful Accent 6" w:uiPriority="52"/>
-    <w:lsdException w:name="List Table 1 Light" w:uiPriority="46"/>
-    <w:lsdException w:name="List Table 2" w:uiPriority="47"/>
-    <w:lsdException w:name="List Table 3" w:uiPriority="48"/>
-    <w:lsdException w:name="List Table 4" w:uiPriority="49"/>
-    <w:lsdException w:name="List Table 5 Dark" w:uiPriority="50"/>
-    <w:lsdException w:name="List Table 6 Colorful" w:uiPriority="51"/>
-    <w:lsdException w:name="List Table 7 Colorful" w:uiPriority="52"/>
-    <w:lsdException w:name="List Table 1 Light Accent 1" w:uiPriority="46"/>
-    <w:lsdException w:name="List Table 2 Accent 1" w:uiPriority="47"/>
-    <w:lsdException w:name="List Table 3 Accent 1" w:uiPriority="48"/>
-    <w:lsdException w:name="List Table 4 Accent 1" w:uiPriority="49"/>
-    <w:lsdException w:name="List Table 5 Dark Accent 1" w:uiPriority="50"/>
-    <w:lsdException w:name="List Table 6 Colorful Accent 1" w:uiPriority="51"/>
-    <w:lsdException w:name="List Table 7 Colorful Accent 1" w:uiPriority="52"/>
-    <w:lsdException w:name="List Table 1 Light Accent 2" w:uiPriority="46"/>
-    <w:lsdException w:name="List Table 2 Accent 2" w:uiPriority="47"/>
-    <w:lsdException w:name="List Table 3 Accent 2" w:uiPriority="48"/>
-    <w:lsdException w:name="List Table 4 Accent 2" w:uiPriority="49"/>
-    <w:lsdException w:name="List Table 5 Dark Accent 2" w:uiPriority="50"/>
-    <w:lsdException w:name="List Table 6 Colorful Accent 2" w:uiPriority="51"/>
-    <w:lsdException w:name="List Table 7 Colorful Accent 2" w:uiPriority="52"/>
-    <w:lsdException w:name="List Table 1 Light Accent 3" w:uiPriority="46"/>
-    <w:lsdException w:name="List Table 2 Accent 3" w:uiPriority="47"/>
-    <w:lsdException w:name="List Table 3 Accent 3" w:uiPriority="48"/>
-    <w:lsdException w:name="List Table 4 Accent 3" w:uiPriority="49"/>
-    <w:lsdException w:name="List Table 5 Dark Accent 3" w:uiPriority="50"/>
-    <w:lsdException w:name="List Table 6 Colorful Accent 3" w:uiPriority="51"/>
-    <w:lsdException w:name="List Table 7 Colorful Accent 3" w:uiPriority="52"/>
-    <w:lsdException w:name="List Table 1 Light Accent 4" w:uiPriority="46"/>
-    <w:lsdException w:name="List Table 2 Accent 4" w:uiPriority="47"/>
-    <w:lsdException w:name="List Table 3 Accent 4" w:uiPriority="48"/>
-    <w:lsdException w:name="List Table 4 Accent 4" w:uiPriority="49"/>
-    <w:lsdException w:name="List Table 5 Dark Accent 4" w:uiPriority="50"/>
-    <w:lsdException w:name="List Table 6 Colorful Accent 4" w:uiPriority="51"/>
-    <w:lsdException w:name="List Table 7 Colorful Accent 4" w:uiPriority="52"/>
-    <w:lsdException w:name="List Table 1 Light Accent 5" w:uiPriority="46"/>
-    <w:lsdException w:name="List Table 2 Accent 5" w:uiPriority="47"/>
-    <w:lsdException w:name="List Table 3 Accent 5" w:uiPriority="48"/>
-    <w:lsdException w:name="List Table 4 Accent 5" w:uiPriority="49"/>
-    <w:lsdException w:name="List Table 5 Dark Accent 5" w:uiPriority="50"/>
-    <w:lsdException w:name="List Table 6 Colorful Accent 5" w:uiPriority="51"/>
-    <w:lsdException w:name="List Table 7 Colorful Accent 5" w:uiPriority="52"/>
-    <w:lsdException w:name="List Table 1 Light Accent 6" w:uiPriority="46"/>
-    <w:lsdException w:name="List Table 2 Accent 6" w:uiPriority="47"/>
-    <w:lsdException w:name="List Table 3 Accent 6" w:uiPriority="48"/>
-    <w:lsdException w:name="List Table 4 Accent 6" w:uiPriority="49"/>
-    <w:lsdException w:name="List Table 5 Dark Accent 6" w:uiPriority="50"/>
-    <w:lsdException w:name="List Table 6 Colorful Accent 6" w:uiPriority="51"/>
-    <w:lsdException w:name="List Table 7 Colorful Accent 6" w:uiPriority="52"/>
+  <w:latentStyles w:defLockedState="0" w:defUIPriority="99" w:defSemiHidden="1" w:defUnhideWhenUsed="1" w:defQFormat="0" w:count="267">
+    <w:lsdException w:name="Normal" w:semiHidden="0" w:uiPriority="0" w:unhideWhenUsed="0" w:qFormat="1"/>
+    <w:lsdException w:name="heading 1" w:semiHidden="0" w:uiPriority="9" w:unhideWhenUsed="0" w:qFormat="1"/>
+    <w:lsdException w:name="heading 2" w:uiPriority="9" w:qFormat="1"/>
+    <w:lsdException w:name="heading 3" w:uiPriority="9" w:qFormat="1"/>
+    <w:lsdException w:name="heading 4" w:uiPriority="9" w:qFormat="1"/>
+    <w:lsdException w:name="heading 5" w:uiPriority="9" w:qFormat="1"/>
+    <w:lsdException w:name="heading 6" w:uiPriority="9" w:qFormat="1"/>
+    <w:lsdException w:name="heading 7" w:uiPriority="9" w:qFormat="1"/>
+    <w:lsdException w:name="heading 8" w:uiPriority="9" w:qFormat="1"/>
+    <w:lsdException w:name="heading 9" w:uiPriority="9" w:qFormat="1"/>
+    <w:lsdException w:name="toc 1" w:uiPriority="39"/>
+    <w:lsdException w:name="toc 2" w:uiPriority="39"/>
+    <w:lsdException w:name="toc 3" w:uiPriority="39"/>
+    <w:lsdException w:name="toc 4" w:uiPriority="39"/>
+    <w:lsdException w:name="toc 5" w:uiPriority="39"/>
+    <w:lsdException w:name="toc 6" w:uiPriority="39"/>
+    <w:lsdException w:name="toc 7" w:uiPriority="39"/>
+    <w:lsdException w:name="toc 8" w:uiPriority="39"/>
+    <w:lsdException w:name="toc 9" w:uiPriority="39"/>
+    <w:lsdException w:name="caption" w:uiPriority="35" w:qFormat="1"/>
+    <w:lsdException w:name="Title" w:semiHidden="0" w:uiPriority="10" w:unhideWhenUsed="0" w:qFormat="1"/>
+    <w:lsdException w:name="Default Paragraph Font" w:uiPriority="1"/>
+    <w:lsdException w:name="Subtitle" w:semiHidden="0" w:uiPriority="11" w:unhideWhenUsed="0" w:qFormat="1"/>
+    <w:lsdException w:name="Strong" w:semiHidden="0" w:uiPriority="22" w:unhideWhenUsed="0" w:qFormat="1"/>
+    <w:lsdException w:name="Emphasis" w:semiHidden="0" w:uiPriority="20" w:unhideWhenUsed="0" w:qFormat="1"/>
+    <w:lsdException w:name="Table Grid" w:semiHidden="0" w:uiPriority="59" w:unhideWhenUsed="0"/>
+    <w:lsdException w:name="Placeholder Text" w:unhideWhenUsed="0"/>
+    <w:lsdException w:name="No Spacing" w:semiHidden="0" w:uiPriority="1" w:unhideWhenUsed="0" w:qFormat="1"/>
+    <w:lsdException w:name="Light Shading" w:semiHidden="0" w:uiPriority="60" w:unhideWhenUsed="0"/>
+    <w:lsdException w:name="Light List" w:semiHidden="0" w:uiPriority="61" w:unhideWhenUsed="0"/>
+    <w:lsdException w:name="Light Grid" w:semiHidden="0" w:uiPriority="62" w:unhideWhenUsed="0"/>
+    <w:lsdException w:name="Medium Shading 1" w:semiHidden="0" w:uiPriority="63" w:unhideWhenUsed="0"/>
+    <w:lsdException w:name="Medium Shading 2" w:semiHidden="0" w:uiPriority="64" w:unhideWhenUsed="0"/>
+    <w:lsdException w:name="Medium List 1" w:semiHidden="0" w:uiPriority="65" w:unhideWhenUsed="0"/>
+    <w:lsdException w:name="Medium List 2" w:semiHidden="0" w:uiPriority="66" w:unhideWhenUsed="0"/>
+    <w:lsdException w:name="Medium Grid 1" w:semiHidden="0" w:uiPriority="67" w:unhideWhenUsed="0"/>
+    <w:lsdException w:name="Medium Grid 2" w:semiHidden="0" w:uiPriority="68" w:unhideWhenUsed="0"/>
+    <w:lsdException w:name="Medium Grid 3" w:semiHidden="0" w:uiPriority="69" w:unhideWhenUsed="0"/>
+    <w:lsdException w:name="Dark List" w:semiHidden="0" w:uiPriority="70" w:unhideWhenUsed="0"/>
+    <w:lsdException w:name="Colorful Shading" w:semiHidden="0" w:uiPriority="71" w:unhideWhenUsed="0"/>
+    <w:lsdException w:name="Colorful List" w:semiHidden="0" w:uiPriority="72" w:unhideWhenUsed="0"/>
+    <w:lsdException w:name="Colorful Grid" w:semiHidden="0" w:uiPriority="73" w:unhideWhenUsed="0"/>
+    <w:lsdException w:name="Light Shading Accent 1" w:semiHidden="0" w:uiPriority="60" w:unhideWhenUsed="0"/>
+    <w:lsdException w:name="Light List Accent 1" w:semiHidden="0" w:uiPriority="61" w:unhideWhenUsed="0"/>
+    <w:lsdException w:name="Light Grid Accent 1" w:semiHidden="0" w:uiPriority="62" w:unhideWhenUsed="0"/>
+    <w:lsdException w:name="Medium Shading 1 Accent 1" w:semiHidden="0" w:uiPriority="63" w:unhideWhenUsed="0"/>
+    <w:lsdException w:name="Medium Shading 2 Accent 1" w:semiHidden="0" w:uiPriority="64" w:unhideWhenUsed="0"/>
+    <w:lsdException w:name="Medium List 1 Accent 1" w:semiHidden="0" w:uiPriority="65" w:unhideWhenUsed="0"/>
+    <w:lsdException w:name="Revision" w:unhideWhenUsed="0"/>
+    <w:lsdException w:name="List Paragraph" w:semiHidden="0" w:uiPriority="34" w:unhideWhenUsed="0" w:qFormat="1"/>
+    <w:lsdException w:name="Quote" w:semiHidden="0" w:uiPriority="29" w:unhideWhenUsed="0" w:qFormat="1"/>
+    <w:lsdException w:name="Intense Quote" w:semiHidden="0" w:uiPriority="30" w:unhideWhenUsed="0" w:qFormat="1"/>
+    <w:lsdException w:name="Medium List 2 Accent 1" w:semiHidden="0" w:uiPriority="66" w:unhideWhenUsed="0"/>
+    <w:lsdException w:name="Medium Grid 1 Accent 1" w:semiHidden="0" w:uiPriority="67" w:unhideWhenUsed="0"/>
+    <w:lsdException w:name="Medium Grid 2 Accent 1" w:semiHidden="0" w:uiPriority="68" w:unhideWhenUsed="0"/>
+    <w:lsdException w:name="Medium Grid 3 Accent 1" w:semiHidden="0" w:uiPriority="69" w:unhideWhenUsed="0"/>
+    <w:lsdException w:name="Dark List Accent 1" w:semiHidden="0" w:uiPriority="70" w:unhideWhenUsed="0"/>
+    <w:lsdException w:name="Colorful Shading Accent 1" w:semiHidden="0" w:uiPriority="71" w:unhideWhenUsed="0"/>
+    <w:lsdException w:name="Colorful List Accent 1" w:semiHidden="0" w:uiPriority="72" w:unhideWhenUsed="0"/>
+    <w:lsdException w:name="Colorful Grid Accent 1" w:semiHidden="0" w:uiPriority="73" w:unhideWhenUsed="0"/>
+    <w:lsdException w:name="Light Shading Accent 2" w:semiHidden="0" w:uiPriority="60" w:unhideWhenUsed="0"/>
+    <w:lsdException w:name="Light List Accent 2" w:semiHidden="0" w:uiPriority="61" w:unhideWhenUsed="0"/>
+    <w:lsdException w:name="Light Grid Accent 2" w:semiHidden="0" w:uiPriority="62" w:unhideWhenUsed="0"/>
+    <w:lsdException w:name="Medium Shading 1 Accent 2" w:semiHidden="0" w:uiPriority="63" w:unhideWhenUsed="0"/>
+    <w:lsdException w:name="Medium Shading 2 Accent 2" w:semiHidden="0" w:uiPriority="64" w:unhideWhenUsed="0"/>
+    <w:lsdException w:name="Medium List 1 Accent 2" w:semiHidden="0" w:uiPriority="65" w:unhideWhenUsed="0"/>
+    <w:lsdException w:name="Medium List 2 Accent 2" w:semiHidden="0" w:uiPriority="66" w:unhideWhenUsed="0"/>
+    <w:lsdException w:name="Medium Grid 1 Accent 2" w:semiHidden="0" w:uiPriority="67" w:unhideWhenUsed="0"/>
+    <w:lsdException w:name="Medium Grid 2 Accent 2" w:semiHidden="0" w:uiPriority="68" w:unhideWhenUsed="0"/>
+    <w:lsdException w:name="Medium Grid 3 Accent 2" w:semiHidden="0" w:uiPriority="69" w:unhideWhenUsed="0"/>
+    <w:lsdException w:name="Dark List Accent 2" w:semiHidden="0" w:uiPriority="70" w:unhideWhenUsed="0"/>
+    <w:lsdException w:name="Colorful Shading Accent 2" w:semiHidden="0" w:uiPriority="71" w:unhideWhenUsed="0"/>
+    <w:lsdException w:name="Colorful List Accent 2" w:semiHidden="0" w:uiPriority="72" w:unhideWhenUsed="0"/>
+    <w:lsdException w:name="Colorful Grid Accent 2" w:semiHidden="0" w:uiPriority="73" w:unhideWhenUsed="0"/>
+    <w:lsdException w:name="Light Shading Accent 3" w:semiHidden="0" w:uiPriority="60" w:unhideWhenUsed="0"/>
+    <w:lsdException w:name="Light List Accent 3" w:semiHidden="0" w:uiPriority="61" w:unhideWhenUsed="0"/>
+    <w:lsdException w:name="Light Grid Accent 3" w:semiHidden="0" w:uiPriority="62" w:unhideWhenUsed="0"/>
+    <w:lsdException w:name="Medium Shading 1 Accent 3" w:semiHidden="0" w:uiPriority="63" w:unhideWhenUsed="0"/>
+    <w:lsdException w:name="Medium Shading 2 Accent 3" w:semiHidden="0" w:uiPriority="64" w:unhideWhenUsed="0"/>
+    <w:lsdException w:name="Medium List 1 Accent 3" w:semiHidden="0" w:uiPriority="65" w:unhideWhenUsed="0"/>
+    <w:lsdException w:name="Medium List 2 Accent 3" w:semiHidden="0" w:uiPriority="66" w:unhideWhenUsed="0"/>
+    <w:lsdException w:name="Medium Grid 1 Accent 3" w:semiHidden="0" w:uiPriority="67" w:unhideWhenUsed="0"/>
+    <w:lsdException w:name="Medium Grid 2 Accent 3" w:semiHidden="0" w:uiPriority="68" w:unhideWhenUsed="0"/>
+    <w:lsdException w:name="Medium Grid 3 Accent 3" w:semiHidden="0" w:uiPriority="69" w:unhideWhenUsed="0"/>
+    <w:lsdException w:name="Dark List Accent 3" w:semiHidden="0" w:uiPriority="70" w:unhideWhenUsed="0"/>
+    <w:lsdException w:name="Colorful Shading Accent 3" w:semiHidden="0" w:uiPriority="71" w:unhideWhenUsed="0"/>
+    <w:lsdException w:name="Colorful List Accent 3" w:semiHidden="0" w:uiPriority="72" w:unhideWhenUsed="0"/>
+    <w:lsdException w:name="Colorful Grid Accent 3" w:semiHidden="0" w:uiPriority="73" w:unhideWhenUsed="0"/>
+    <w:lsdException w:name="Light Shading Accent 4" w:semiHidden="0" w:uiPriority="60" w:unhideWhenUsed="0"/>
+    <w:lsdException w:name="Light List Accent 4" w:semiHidden="0" w:uiPriority="61" w:unhideWhenUsed="0"/>
+    <w:lsdException w:name="Light Grid Accent 4" w:semiHidden="0" w:uiPriority="62" w:unhideWhenUsed="0"/>
+    <w:lsdException w:name="Medium Shading 1 Accent 4" w:semiHidden="0" w:uiPriority="63" w:unhideWhenUsed="0"/>
+    <w:lsdException w:name="Medium Shading 2 Accent 4" w:semiHidden="0" w:uiPriority="64" w:unhideWhenUsed="0"/>
+    <w:lsdException w:name="Medium List 1 Accent 4" w:semiHidden="0" w:uiPriority="65" w:unhideWhenUsed="0"/>
+    <w:lsdException w:name="Medium List 2 Accent 4" w:semiHidden="0" w:uiPriority="66" w:unhideWhenUsed="0"/>
+    <w:lsdException w:name="Medium Grid 1 Accent 4" w:semiHidden="0" w:uiPriority="67" w:unhideWhenUsed="0"/>
+    <w:lsdException w:name="Medium Grid 2 Accent 4" w:semiHidden="0" w:uiPriority="68" w:unhideWhenUsed="0"/>
+    <w:lsdException w:name="Medium Grid 3 Accent 4" w:semiHidden="0" w:uiPriority="69" w:unhideWhenUsed="0"/>
+    <w:lsdException w:name="Dark List Accent 4" w:semiHidden="0" w:uiPriority="70" w:unhideWhenUsed="0"/>
+    <w:lsdException w:name="Colorful Shading Accent 4" w:semiHidden="0" w:uiPriority="71" w:unhideWhenUsed="0"/>
+    <w:lsdException w:name="Colorful List Accent 4" w:semiHidden="0" w:uiPriority="72" w:unhideWhenUsed="0"/>
+    <w:lsdException w:name="Colorful Grid Accent 4" w:semiHidden="0" w:uiPriority="73" w:unhideWhenUsed="0"/>
+    <w:lsdException w:name="Light Shading Accent 5" w:semiHidden="0" w:uiPriority="60" w:unhideWhenUsed="0"/>
+    <w:lsdException w:name="Light List Accent 5" w:semiHidden="0" w:uiPriority="61" w:unhideWhenUsed="0"/>
+    <w:lsdException w:name="Light Grid Accent 5" w:semiHidden="0" w:uiPriority="62" w:unhideWhenUsed="0"/>
+    <w:lsdException w:name="Medium Shading 1 Accent 5" w:semiHidden="0" w:uiPriority="63" w:unhideWhenUsed="0"/>
+    <w:lsdException w:name="Medium Shading 2 Accent 5" w:semiHidden="0" w:uiPriority="64" w:unhideWhenUsed="0"/>
+    <w:lsdException w:name="Medium List 1 Accent 5" w:semiHidden="0" w:uiPriority="65" w:unhideWhenUsed="0"/>
+    <w:lsdException w:name="Medium List 2 Accent 5" w:semiHidden="0" w:uiPriority="66" w:unhideWhenUsed="0"/>
+    <w:lsdException w:name="Medium Grid 1 Accent 5" w:semiHidden="0" w:uiPriority="67" w:unhideWhenUsed="0"/>
+    <w:lsdException w:name="Medium Grid 2 Accent 5" w:semiHidden="0" w:uiPriority="68" w:unhideWhenUsed="0"/>
+    <w:lsdException w:name="Medium Grid 3 Accent 5" w:semiHidden="0" w:uiPriority="69" w:unhideWhenUsed="0"/>
+    <w:lsdException w:name="Dark List Accent 5" w:semiHidden="0" w:uiPriority="70" w:unhideWhenUsed="0"/>
+    <w:lsdException w:name="Colorful Shading Accent 5" w:semiHidden="0" w:uiPriority="71" w:unhideWhenUsed="0"/>
+    <w:lsdException w:name="Colorful List Accent 5" w:semiHidden="0" w:uiPriority="72" w:unhideWhenUsed="0"/>
+    <w:lsdException w:name="Colorful Grid Accent 5" w:semiHidden="0" w:uiPriority="73" w:unhideWhenUsed="0"/>
+    <w:lsdException w:name="Light Shading Accent 6" w:semiHidden="0" w:uiPriority="60" w:unhideWhenUsed="0"/>
+    <w:lsdException w:name="Light List Accent 6" w:semiHidden="0" w:uiPriority="61" w:unhideWhenUsed="0"/>
+    <w:lsdException w:name="Light Grid Accent 6" w:semiHidden="0" w:uiPriority="62" w:unhideWhenUsed="0"/>
+    <w:lsdException w:name="Medium Shading 1 Accent 6" w:semiHidden="0" w:uiPriority="63" w:unhideWhenUsed="0"/>
+    <w:lsdException w:name="Medium Shading 2 Accent 6" w:semiHidden="0" w:uiPriority="64" w:unhideWhenUsed="0"/>
+    <w:lsdException w:name="Medium List 1 Accent 6" w:semiHidden="0" w:uiPriority="65" w:unhideWhenUsed="0"/>
+    <w:lsdException w:name="Medium List 2 Accent 6" w:semiHidden="0" w:uiPriority="66" w:unhideWhenUsed="0"/>
+    <w:lsdException w:name="Medium Grid 1 Accent 6" w:semiHidden="0" w:uiPriority="67" w:unhideWhenUsed="0"/>
+    <w:lsdException w:name="Medium Grid 2 Accent 6" w:semiHidden="0" w:uiPriority="68" w:unhideWhenUsed="0"/>
+    <w:lsdException w:name="Medium Grid 3 Accent 6" w:semiHidden="0" w:uiPriority="69" w:unhideWhenUsed="0"/>
+    <w:lsdException w:name="Dark List Accent 6" w:semiHidden="0" w:uiPriority="70" w:unhideWhenUsed="0"/>
+    <w:lsdException w:name="Colorful Shading Accent 6" w:semiHidden="0" w:uiPriority="71" w:unhideWhenUsed="0"/>
+    <w:lsdException w:name="Colorful List Accent 6" w:semiHidden="0" w:uiPriority="72" w:unhideWhenUsed="0"/>
+    <w:lsdException w:name="Colorful Grid Accent 6" w:semiHidden="0" w:uiPriority="73" w:unhideWhenUsed="0"/>
+    <w:lsdException w:name="Subtle Emphasis" w:semiHidden="0" w:uiPriority="19" w:unhideWhenUsed="0" w:qFormat="1"/>
+    <w:lsdException w:name="Intense Emphasis" w:semiHidden="0" w:uiPriority="21" w:unhideWhenUsed="0" w:qFormat="1"/>
+    <w:lsdException w:name="Subtle Reference" w:semiHidden="0" w:uiPriority="31" w:unhideWhenUsed="0" w:qFormat="1"/>
+    <w:lsdException w:name="Intense Reference" w:semiHidden="0" w:uiPriority="32" w:unhideWhenUsed="0" w:qFormat="1"/>
+    <w:lsdException w:name="Book Title" w:semiHidden="0" w:uiPriority="33" w:unhideWhenUsed="0" w:qFormat="1"/>
+    <w:lsdException w:name="Bibliography" w:uiPriority="37"/>
+    <w:lsdException w:name="TOC Heading" w:uiPriority="39" w:qFormat="1"/>
   </w:latentStyles>
   <w:style w:type="paragraph" w:default="1" w:styleId="Normal">
     <w:name w:val="Normal"/>
     <w:qFormat/>
+    <w:rsid w:val="006D264C"/>
   </w:style>
   <w:style w:type="character" w:default="1" w:styleId="DefaultParagraphFont">
     <w:name w:val="Default Paragraph Font"/>
@@ -8232,6 +8473,7 @@
     <w:uiPriority w:val="99"/>
     <w:semiHidden/>
     <w:unhideWhenUsed/>
+    <w:qFormat/>
     <w:tblPr>
       <w:tblInd w:w="0" w:type="dxa"/>
       <w:tblCellMar>

</xml_diff>